<commit_message>
add release note core data parts datetime
</commit_message>
<xml_diff>
--- a/440_コアデータパーツ/docx/441_コアデータパーツ_日付時刻.docx
+++ b/440_コアデータパーツ/docx/441_コアデータパーツ_日付時刻.docx
@@ -4,7 +4,7 @@
   <w:body>
     <w:p>
       <w:pPr>
-        <w:pStyle w:val="aff6"/>
+        <w:pStyle w:val="af"/>
       </w:pPr>
       <w:r>
         <w:rPr>
@@ -21,14 +21,14 @@
     </w:p>
     <w:p>
       <w:pPr>
-        <w:pStyle w:val="ac"/>
+        <w:pStyle w:val="Title"/>
         <w:ind w:left="120" w:firstLine="400"/>
       </w:pPr>
       <w:bookmarkStart w:id="0" w:name="_Toc98960193"/>
     </w:p>
     <w:p>
       <w:pPr>
-        <w:pStyle w:val="ac"/>
+        <w:pStyle w:val="Title"/>
         <w:ind w:left="120" w:firstLine="400"/>
       </w:pPr>
       <w:r>
@@ -60,7 +60,7 @@
     <w:p/>
     <w:p>
       <w:pPr>
-        <w:pStyle w:val="ae"/>
+        <w:pStyle w:val="Subtitle"/>
         <w:ind w:left="120" w:firstLine="360"/>
       </w:pPr>
       <w:bookmarkStart w:id="1" w:name="_Toc98960194"/>
@@ -113,7 +113,7 @@
     </w:p>
     <w:p>
       <w:pPr>
-        <w:pStyle w:val="ae"/>
+        <w:pStyle w:val="Subtitle"/>
         <w:ind w:left="120" w:firstLine="360"/>
       </w:pPr>
       <w:bookmarkStart w:id="2" w:name="_Toc98960195"/>
@@ -128,7 +128,7 @@
     <w:p/>
     <w:tbl>
       <w:tblPr>
-        <w:tblStyle w:val="af9"/>
+        <w:tblStyle w:val="TableGrid"/>
         <w:tblW w:w="0" w:type="auto"/>
         <w:tblInd w:w="283" w:type="dxa"/>
         <w:tblLayout w:type="fixed"/>
@@ -144,7 +144,7 @@
           </w:tcPr>
           <w:p>
             <w:pPr>
-              <w:pStyle w:val="aff4"/>
+              <w:pStyle w:val="ad"/>
               <w:rPr>
                 <w:rFonts w:asciiTheme="minorEastAsia" w:eastAsiaTheme="minorEastAsia" w:hAnsiTheme="minorEastAsia"/>
               </w:rPr>
@@ -158,7 +158,7 @@
           </w:p>
           <w:p>
             <w:pPr>
-              <w:pStyle w:val="aff4"/>
+              <w:pStyle w:val="ad"/>
               <w:rPr>
                 <w:rFonts w:asciiTheme="minorEastAsia" w:eastAsiaTheme="minorEastAsia" w:hAnsiTheme="minorEastAsia"/>
               </w:rPr>
@@ -172,7 +172,7 @@
           </w:p>
           <w:p>
             <w:pPr>
-              <w:pStyle w:val="aff4"/>
+              <w:pStyle w:val="ad"/>
               <w:rPr>
                 <w:rFonts w:asciiTheme="minorEastAsia" w:eastAsiaTheme="minorEastAsia" w:hAnsiTheme="minorEastAsia"/>
               </w:rPr>
@@ -186,7 +186,7 @@
           </w:p>
           <w:p>
             <w:pPr>
-              <w:pStyle w:val="aff4"/>
+              <w:pStyle w:val="ad"/>
             </w:pPr>
             <w:r>
               <w:rPr>
@@ -258,7 +258,7 @@
       <w:sdtContent>
         <w:p>
           <w:pPr>
-            <w:pStyle w:val="aff8"/>
+            <w:pStyle w:val="TOCHeading"/>
           </w:pPr>
           <w:r>
             <w:rPr>
@@ -269,7 +269,7 @@
         </w:p>
         <w:p>
           <w:pPr>
-            <w:pStyle w:val="11"/>
+            <w:pStyle w:val="TOC1"/>
             <w:tabs>
               <w:tab w:val="left" w:pos="840"/>
               <w:tab w:val="right" w:leader="dot" w:pos="8494"/>
@@ -293,7 +293,7 @@
           <w:hyperlink w:anchor="_Toc127201547" w:history="1">
             <w:r>
               <w:rPr>
-                <w:rStyle w:val="aff0"/>
+                <w:rStyle w:val="Hyperlink"/>
                 <w:noProof/>
               </w:rPr>
               <w:t>1</w:t>
@@ -308,7 +308,7 @@
             </w:r>
             <w:r>
               <w:rPr>
-                <w:rStyle w:val="aff0"/>
+                <w:rStyle w:val="Hyperlink"/>
                 <w:noProof/>
               </w:rPr>
               <w:t>日付及び曜日</w:t>
@@ -365,7 +365,7 @@
         </w:p>
         <w:p>
           <w:pPr>
-            <w:pStyle w:val="21"/>
+            <w:pStyle w:val="TOC2"/>
             <w:tabs>
               <w:tab w:val="left" w:pos="1260"/>
               <w:tab w:val="right" w:leader="dot" w:pos="8494"/>
@@ -379,7 +379,7 @@
           <w:hyperlink w:anchor="_Toc127201548" w:history="1">
             <w:r>
               <w:rPr>
-                <w:rStyle w:val="aff0"/>
+                <w:rStyle w:val="Hyperlink"/>
                 <w:noProof/>
               </w:rPr>
               <w:t>1.1</w:t>
@@ -394,7 +394,7 @@
             </w:r>
             <w:r>
               <w:rPr>
-                <w:rStyle w:val="aff0"/>
+                <w:rStyle w:val="Hyperlink"/>
                 <w:noProof/>
               </w:rPr>
               <w:t>日付</w:t>
@@ -451,7 +451,7 @@
         </w:p>
         <w:p>
           <w:pPr>
-            <w:pStyle w:val="21"/>
+            <w:pStyle w:val="TOC2"/>
             <w:tabs>
               <w:tab w:val="left" w:pos="1260"/>
               <w:tab w:val="right" w:leader="dot" w:pos="8494"/>
@@ -465,7 +465,7 @@
           <w:hyperlink w:anchor="_Toc127201549" w:history="1">
             <w:r>
               <w:rPr>
-                <w:rStyle w:val="aff0"/>
+                <w:rStyle w:val="Hyperlink"/>
                 <w:noProof/>
               </w:rPr>
               <w:t>1.2</w:t>
@@ -480,7 +480,7 @@
             </w:r>
             <w:r>
               <w:rPr>
-                <w:rStyle w:val="aff0"/>
+                <w:rStyle w:val="Hyperlink"/>
                 <w:noProof/>
               </w:rPr>
               <w:t>曜日コード</w:t>
@@ -537,7 +537,7 @@
         </w:p>
         <w:p>
           <w:pPr>
-            <w:pStyle w:val="21"/>
+            <w:pStyle w:val="TOC2"/>
             <w:tabs>
               <w:tab w:val="left" w:pos="1260"/>
               <w:tab w:val="right" w:leader="dot" w:pos="8494"/>
@@ -551,7 +551,7 @@
           <w:hyperlink w:anchor="_Toc127201550" w:history="1">
             <w:r>
               <w:rPr>
-                <w:rStyle w:val="aff0"/>
+                <w:rStyle w:val="Hyperlink"/>
                 <w:noProof/>
               </w:rPr>
               <w:t>1.3</w:t>
@@ -566,7 +566,7 @@
             </w:r>
             <w:r>
               <w:rPr>
-                <w:rStyle w:val="aff0"/>
+                <w:rStyle w:val="Hyperlink"/>
                 <w:noProof/>
               </w:rPr>
               <w:t>特定日、繰り返し</w:t>
@@ -623,7 +623,7 @@
         </w:p>
         <w:p>
           <w:pPr>
-            <w:pStyle w:val="11"/>
+            <w:pStyle w:val="TOC1"/>
             <w:tabs>
               <w:tab w:val="left" w:pos="840"/>
               <w:tab w:val="right" w:leader="dot" w:pos="8494"/>
@@ -638,7 +638,7 @@
           <w:hyperlink w:anchor="_Toc127201551" w:history="1">
             <w:r>
               <w:rPr>
-                <w:rStyle w:val="aff0"/>
+                <w:rStyle w:val="Hyperlink"/>
                 <w:noProof/>
               </w:rPr>
               <w:t>2</w:t>
@@ -653,7 +653,7 @@
             </w:r>
             <w:r>
               <w:rPr>
-                <w:rStyle w:val="aff0"/>
+                <w:rStyle w:val="Hyperlink"/>
                 <w:noProof/>
               </w:rPr>
               <w:t>時刻</w:t>
@@ -710,7 +710,7 @@
         </w:p>
         <w:p>
           <w:pPr>
-            <w:pStyle w:val="11"/>
+            <w:pStyle w:val="TOC1"/>
             <w:tabs>
               <w:tab w:val="left" w:pos="840"/>
               <w:tab w:val="right" w:leader="dot" w:pos="8494"/>
@@ -725,7 +725,7 @@
           <w:hyperlink w:anchor="_Toc127201552" w:history="1">
             <w:r>
               <w:rPr>
-                <w:rStyle w:val="aff0"/>
+                <w:rStyle w:val="Hyperlink"/>
                 <w:noProof/>
               </w:rPr>
               <w:t>3</w:t>
@@ -740,7 +740,7 @@
             </w:r>
             <w:r>
               <w:rPr>
-                <w:rStyle w:val="aff0"/>
+                <w:rStyle w:val="Hyperlink"/>
                 <w:noProof/>
               </w:rPr>
               <w:t>日付と時刻の組合せ</w:t>
@@ -797,7 +797,7 @@
         </w:p>
         <w:p>
           <w:pPr>
-            <w:pStyle w:val="11"/>
+            <w:pStyle w:val="TOC1"/>
             <w:tabs>
               <w:tab w:val="left" w:pos="840"/>
               <w:tab w:val="right" w:leader="dot" w:pos="8494"/>
@@ -812,7 +812,7 @@
           <w:hyperlink w:anchor="_Toc127201553" w:history="1">
             <w:r>
               <w:rPr>
-                <w:rStyle w:val="aff0"/>
+                <w:rStyle w:val="Hyperlink"/>
                 <w:noProof/>
               </w:rPr>
               <w:t>4</w:t>
@@ -827,7 +827,7 @@
             </w:r>
             <w:r>
               <w:rPr>
-                <w:rStyle w:val="aff0"/>
+                <w:rStyle w:val="Hyperlink"/>
                 <w:noProof/>
               </w:rPr>
               <w:t>期間</w:t>
@@ -884,7 +884,7 @@
         </w:p>
         <w:p>
           <w:pPr>
-            <w:pStyle w:val="21"/>
+            <w:pStyle w:val="TOC2"/>
             <w:tabs>
               <w:tab w:val="left" w:pos="1260"/>
               <w:tab w:val="right" w:leader="dot" w:pos="8494"/>
@@ -898,7 +898,7 @@
           <w:hyperlink w:anchor="_Toc127201554" w:history="1">
             <w:r>
               <w:rPr>
-                <w:rStyle w:val="aff0"/>
+                <w:rStyle w:val="Hyperlink"/>
                 <w:noProof/>
               </w:rPr>
               <w:t>4.1</w:t>
@@ -913,7 +913,7 @@
             </w:r>
             <w:r>
               <w:rPr>
-                <w:rStyle w:val="aff0"/>
+                <w:rStyle w:val="Hyperlink"/>
                 <w:noProof/>
               </w:rPr>
               <w:t>基本構造</w:t>
@@ -970,7 +970,7 @@
         </w:p>
         <w:p>
           <w:pPr>
-            <w:pStyle w:val="21"/>
+            <w:pStyle w:val="TOC2"/>
             <w:tabs>
               <w:tab w:val="left" w:pos="1260"/>
               <w:tab w:val="right" w:leader="dot" w:pos="8494"/>
@@ -984,7 +984,7 @@
           <w:hyperlink w:anchor="_Toc127201555" w:history="1">
             <w:r>
               <w:rPr>
-                <w:rStyle w:val="aff0"/>
+                <w:rStyle w:val="Hyperlink"/>
                 <w:noProof/>
               </w:rPr>
               <w:t>4.2</w:t>
@@ -999,7 +999,7 @@
             </w:r>
             <w:r>
               <w:rPr>
-                <w:rStyle w:val="aff0"/>
+                <w:rStyle w:val="Hyperlink"/>
                 <w:noProof/>
               </w:rPr>
               <w:t>時刻を含む場合</w:t>
@@ -1056,7 +1056,7 @@
         </w:p>
         <w:p>
           <w:pPr>
-            <w:pStyle w:val="21"/>
+            <w:pStyle w:val="TOC2"/>
             <w:tabs>
               <w:tab w:val="left" w:pos="1260"/>
               <w:tab w:val="right" w:leader="dot" w:pos="8494"/>
@@ -1070,7 +1070,7 @@
           <w:hyperlink w:anchor="_Toc127201556" w:history="1">
             <w:r>
               <w:rPr>
-                <w:rStyle w:val="aff0"/>
+                <w:rStyle w:val="Hyperlink"/>
                 <w:noProof/>
               </w:rPr>
               <w:t>4.3</w:t>
@@ -1085,7 +1085,7 @@
             </w:r>
             <w:r>
               <w:rPr>
-                <w:rStyle w:val="aff0"/>
+                <w:rStyle w:val="Hyperlink"/>
                 <w:noProof/>
               </w:rPr>
               <w:t>年が同一の場合</w:t>
@@ -1142,7 +1142,7 @@
         </w:p>
         <w:p>
           <w:pPr>
-            <w:pStyle w:val="21"/>
+            <w:pStyle w:val="TOC2"/>
             <w:tabs>
               <w:tab w:val="left" w:pos="1260"/>
               <w:tab w:val="right" w:leader="dot" w:pos="8494"/>
@@ -1156,7 +1156,7 @@
           <w:hyperlink w:anchor="_Toc127201557" w:history="1">
             <w:r>
               <w:rPr>
-                <w:rStyle w:val="aff0"/>
+                <w:rStyle w:val="Hyperlink"/>
                 <w:noProof/>
               </w:rPr>
               <w:t>4.4</w:t>
@@ -1171,7 +1171,7 @@
             </w:r>
             <w:r>
               <w:rPr>
-                <w:rStyle w:val="aff0"/>
+                <w:rStyle w:val="Hyperlink"/>
                 <w:noProof/>
               </w:rPr>
               <w:t>月まで同一の場合</w:t>
@@ -1228,7 +1228,7 @@
         </w:p>
         <w:p>
           <w:pPr>
-            <w:pStyle w:val="21"/>
+            <w:pStyle w:val="TOC2"/>
             <w:tabs>
               <w:tab w:val="left" w:pos="1260"/>
               <w:tab w:val="right" w:leader="dot" w:pos="8494"/>
@@ -1242,7 +1242,7 @@
           <w:hyperlink w:anchor="_Toc127201558" w:history="1">
             <w:r>
               <w:rPr>
-                <w:rStyle w:val="aff0"/>
+                <w:rStyle w:val="Hyperlink"/>
                 <w:noProof/>
               </w:rPr>
               <w:t>4.5</w:t>
@@ -1257,7 +1257,7 @@
             </w:r>
             <w:r>
               <w:rPr>
-                <w:rStyle w:val="aff0"/>
+                <w:rStyle w:val="Hyperlink"/>
                 <w:noProof/>
               </w:rPr>
               <w:t>継続、所要時間</w:t>
@@ -1314,7 +1314,7 @@
         </w:p>
         <w:p>
           <w:pPr>
-            <w:pStyle w:val="11"/>
+            <w:pStyle w:val="TOC1"/>
             <w:tabs>
               <w:tab w:val="left" w:pos="840"/>
               <w:tab w:val="right" w:leader="dot" w:pos="8494"/>
@@ -1329,7 +1329,7 @@
           <w:hyperlink w:anchor="_Toc127201559" w:history="1">
             <w:r>
               <w:rPr>
-                <w:rStyle w:val="aff0"/>
+                <w:rStyle w:val="Hyperlink"/>
                 <w:noProof/>
               </w:rPr>
               <w:t>5</w:t>
@@ -1344,7 +1344,7 @@
             </w:r>
             <w:r>
               <w:rPr>
-                <w:rStyle w:val="aff0"/>
+                <w:rStyle w:val="Hyperlink"/>
                 <w:noProof/>
               </w:rPr>
               <w:t>時間帯等コード</w:t>
@@ -1401,7 +1401,7 @@
         </w:p>
         <w:p>
           <w:pPr>
-            <w:pStyle w:val="21"/>
+            <w:pStyle w:val="TOC2"/>
             <w:tabs>
               <w:tab w:val="left" w:pos="1260"/>
               <w:tab w:val="right" w:leader="dot" w:pos="8494"/>
@@ -1415,7 +1415,7 @@
           <w:hyperlink w:anchor="_Toc127201560" w:history="1">
             <w:r>
               <w:rPr>
-                <w:rStyle w:val="aff0"/>
+                <w:rStyle w:val="Hyperlink"/>
                 <w:noProof/>
               </w:rPr>
               <w:t>5.1</w:t>
@@ -1430,7 +1430,7 @@
             </w:r>
             <w:r>
               <w:rPr>
-                <w:rStyle w:val="aff0"/>
+                <w:rStyle w:val="Hyperlink"/>
                 <w:noProof/>
               </w:rPr>
               <w:t>時間帯コード</w:t>
@@ -1487,7 +1487,7 @@
         </w:p>
         <w:p>
           <w:pPr>
-            <w:pStyle w:val="21"/>
+            <w:pStyle w:val="TOC2"/>
             <w:tabs>
               <w:tab w:val="left" w:pos="1260"/>
               <w:tab w:val="right" w:leader="dot" w:pos="8494"/>
@@ -1501,7 +1501,7 @@
           <w:hyperlink w:anchor="_Toc127201561" w:history="1">
             <w:r>
               <w:rPr>
-                <w:rStyle w:val="aff0"/>
+                <w:rStyle w:val="Hyperlink"/>
                 <w:noProof/>
               </w:rPr>
               <w:t>5.2</w:t>
@@ -1516,7 +1516,7 @@
             </w:r>
             <w:r>
               <w:rPr>
-                <w:rStyle w:val="aff0"/>
+                <w:rStyle w:val="Hyperlink"/>
                 <w:noProof/>
               </w:rPr>
               <w:t>目標時間コード</w:t>
@@ -1573,7 +1573,7 @@
         </w:p>
         <w:p>
           <w:pPr>
-            <w:pStyle w:val="11"/>
+            <w:pStyle w:val="TOC1"/>
             <w:tabs>
               <w:tab w:val="left" w:pos="840"/>
               <w:tab w:val="right" w:leader="dot" w:pos="8494"/>
@@ -1588,7 +1588,7 @@
           <w:hyperlink w:anchor="_Toc127201562" w:history="1">
             <w:r>
               <w:rPr>
-                <w:rStyle w:val="aff0"/>
+                <w:rStyle w:val="Hyperlink"/>
                 <w:noProof/>
               </w:rPr>
               <w:t>6</w:t>
@@ -1603,7 +1603,7 @@
             </w:r>
             <w:r>
               <w:rPr>
-                <w:rStyle w:val="aff0"/>
+                <w:rStyle w:val="Hyperlink"/>
                 <w:noProof/>
               </w:rPr>
               <w:t>月、季節、旬コード</w:t>
@@ -1660,7 +1660,7 @@
         </w:p>
         <w:p>
           <w:pPr>
-            <w:pStyle w:val="21"/>
+            <w:pStyle w:val="TOC2"/>
             <w:tabs>
               <w:tab w:val="left" w:pos="1260"/>
               <w:tab w:val="right" w:leader="dot" w:pos="8494"/>
@@ -1674,7 +1674,7 @@
           <w:hyperlink w:anchor="_Toc127201563" w:history="1">
             <w:r>
               <w:rPr>
-                <w:rStyle w:val="aff0"/>
+                <w:rStyle w:val="Hyperlink"/>
                 <w:noProof/>
               </w:rPr>
               <w:t>6.1</w:t>
@@ -1689,7 +1689,7 @@
             </w:r>
             <w:r>
               <w:rPr>
-                <w:rStyle w:val="aff0"/>
+                <w:rStyle w:val="Hyperlink"/>
                 <w:noProof/>
               </w:rPr>
               <w:t>月コード</w:t>
@@ -1746,7 +1746,7 @@
         </w:p>
         <w:p>
           <w:pPr>
-            <w:pStyle w:val="21"/>
+            <w:pStyle w:val="TOC2"/>
             <w:tabs>
               <w:tab w:val="left" w:pos="1260"/>
               <w:tab w:val="right" w:leader="dot" w:pos="8494"/>
@@ -1760,7 +1760,7 @@
           <w:hyperlink w:anchor="_Toc127201564" w:history="1">
             <w:r>
               <w:rPr>
-                <w:rStyle w:val="aff0"/>
+                <w:rStyle w:val="Hyperlink"/>
                 <w:noProof/>
               </w:rPr>
               <w:t>6.2</w:t>
@@ -1775,7 +1775,7 @@
             </w:r>
             <w:r>
               <w:rPr>
-                <w:rStyle w:val="aff0"/>
+                <w:rStyle w:val="Hyperlink"/>
                 <w:noProof/>
               </w:rPr>
               <w:t>季節コード</w:t>
@@ -1832,7 +1832,7 @@
         </w:p>
         <w:p>
           <w:pPr>
-            <w:pStyle w:val="21"/>
+            <w:pStyle w:val="TOC2"/>
             <w:tabs>
               <w:tab w:val="left" w:pos="1260"/>
               <w:tab w:val="right" w:leader="dot" w:pos="8494"/>
@@ -1846,7 +1846,7 @@
           <w:hyperlink w:anchor="_Toc127201565" w:history="1">
             <w:r>
               <w:rPr>
-                <w:rStyle w:val="aff0"/>
+                <w:rStyle w:val="Hyperlink"/>
                 <w:noProof/>
               </w:rPr>
               <w:t>6.3</w:t>
@@ -1861,7 +1861,7 @@
             </w:r>
             <w:r>
               <w:rPr>
-                <w:rStyle w:val="aff0"/>
+                <w:rStyle w:val="Hyperlink"/>
                 <w:noProof/>
               </w:rPr>
               <w:t>旬コード</w:t>
@@ -1918,7 +1918,7 @@
         </w:p>
         <w:p>
           <w:pPr>
-            <w:pStyle w:val="11"/>
+            <w:pStyle w:val="TOC1"/>
             <w:tabs>
               <w:tab w:val="left" w:pos="840"/>
               <w:tab w:val="right" w:leader="dot" w:pos="8494"/>
@@ -1933,7 +1933,7 @@
           <w:hyperlink w:anchor="_Toc127201566" w:history="1">
             <w:r>
               <w:rPr>
-                <w:rStyle w:val="aff0"/>
+                <w:rStyle w:val="Hyperlink"/>
                 <w:noProof/>
               </w:rPr>
               <w:t>7</w:t>
@@ -1948,7 +1948,7 @@
             </w:r>
             <w:r>
               <w:rPr>
-                <w:rStyle w:val="aff0"/>
+                <w:rStyle w:val="Hyperlink"/>
                 <w:noProof/>
               </w:rPr>
               <w:t>特記事項</w:t>
@@ -2005,7 +2005,7 @@
         </w:p>
         <w:p>
           <w:pPr>
-            <w:pStyle w:val="11"/>
+            <w:pStyle w:val="TOC1"/>
             <w:tabs>
               <w:tab w:val="left" w:pos="840"/>
               <w:tab w:val="right" w:leader="dot" w:pos="8494"/>
@@ -2020,7 +2020,7 @@
           <w:hyperlink w:anchor="_Toc127201567" w:history="1">
             <w:r>
               <w:rPr>
-                <w:rStyle w:val="aff0"/>
+                <w:rStyle w:val="Hyperlink"/>
                 <w:noProof/>
               </w:rPr>
               <w:t>8</w:t>
@@ -2035,7 +2035,7 @@
             </w:r>
             <w:r>
               <w:rPr>
-                <w:rStyle w:val="aff0"/>
+                <w:rStyle w:val="Hyperlink"/>
                 <w:noProof/>
               </w:rPr>
               <w:t>解説</w:t>
@@ -2092,7 +2092,7 @@
         </w:p>
         <w:p>
           <w:pPr>
-            <w:pStyle w:val="21"/>
+            <w:pStyle w:val="TOC2"/>
             <w:tabs>
               <w:tab w:val="left" w:pos="1260"/>
               <w:tab w:val="right" w:leader="dot" w:pos="8494"/>
@@ -2106,7 +2106,7 @@
           <w:hyperlink w:anchor="_Toc127201568" w:history="1">
             <w:r>
               <w:rPr>
-                <w:rStyle w:val="aff0"/>
+                <w:rStyle w:val="Hyperlink"/>
                 <w:noProof/>
               </w:rPr>
               <w:t>8.1</w:t>
@@ -2121,7 +2121,7 @@
             </w:r>
             <w:r>
               <w:rPr>
-                <w:rStyle w:val="aff0"/>
+                <w:rStyle w:val="Hyperlink"/>
                 <w:noProof/>
               </w:rPr>
               <w:t>拡張形式の適用</w:t>
@@ -2178,7 +2178,7 @@
         </w:p>
         <w:p>
           <w:pPr>
-            <w:pStyle w:val="21"/>
+            <w:pStyle w:val="TOC2"/>
             <w:tabs>
               <w:tab w:val="left" w:pos="1260"/>
               <w:tab w:val="right" w:leader="dot" w:pos="8494"/>
@@ -2192,7 +2192,7 @@
           <w:hyperlink w:anchor="_Toc127201569" w:history="1">
             <w:r>
               <w:rPr>
-                <w:rStyle w:val="aff0"/>
+                <w:rStyle w:val="Hyperlink"/>
                 <w:noProof/>
               </w:rPr>
               <w:t>8.2</w:t>
@@ -2207,7 +2207,7 @@
             </w:r>
             <w:r>
               <w:rPr>
-                <w:rStyle w:val="aff0"/>
+                <w:rStyle w:val="Hyperlink"/>
                 <w:noProof/>
               </w:rPr>
               <w:t>年月日の表記</w:t>
@@ -2264,7 +2264,7 @@
         </w:p>
         <w:p>
           <w:pPr>
-            <w:pStyle w:val="21"/>
+            <w:pStyle w:val="TOC2"/>
             <w:tabs>
               <w:tab w:val="left" w:pos="1260"/>
               <w:tab w:val="right" w:leader="dot" w:pos="8494"/>
@@ -2278,7 +2278,7 @@
           <w:hyperlink w:anchor="_Toc127201570" w:history="1">
             <w:r>
               <w:rPr>
-                <w:rStyle w:val="aff0"/>
+                <w:rStyle w:val="Hyperlink"/>
                 <w:noProof/>
               </w:rPr>
               <w:t>8.3</w:t>
@@ -2293,7 +2293,7 @@
             </w:r>
             <w:r>
               <w:rPr>
-                <w:rStyle w:val="aff0"/>
+                <w:rStyle w:val="Hyperlink"/>
                 <w:noProof/>
               </w:rPr>
               <w:t>和暦との変換</w:t>
@@ -2350,7 +2350,7 @@
         </w:p>
         <w:p>
           <w:pPr>
-            <w:pStyle w:val="21"/>
+            <w:pStyle w:val="TOC2"/>
             <w:tabs>
               <w:tab w:val="left" w:pos="1260"/>
               <w:tab w:val="right" w:leader="dot" w:pos="8494"/>
@@ -2364,7 +2364,7 @@
           <w:hyperlink w:anchor="_Toc127201571" w:history="1">
             <w:r>
               <w:rPr>
-                <w:rStyle w:val="aff0"/>
+                <w:rStyle w:val="Hyperlink"/>
                 <w:noProof/>
               </w:rPr>
               <w:t>8.4</w:t>
@@ -2379,7 +2379,7 @@
             </w:r>
             <w:r>
               <w:rPr>
-                <w:rStyle w:val="aff0"/>
+                <w:rStyle w:val="Hyperlink"/>
                 <w:noProof/>
               </w:rPr>
               <w:t>日付等が不明のときのコード表記</w:t>
@@ -2436,7 +2436,7 @@
         </w:p>
         <w:p>
           <w:pPr>
-            <w:pStyle w:val="11"/>
+            <w:pStyle w:val="TOC1"/>
             <w:tabs>
               <w:tab w:val="left" w:pos="840"/>
               <w:tab w:val="right" w:leader="dot" w:pos="8494"/>
@@ -2451,7 +2451,7 @@
           <w:hyperlink w:anchor="_Toc127201572" w:history="1">
             <w:r>
               <w:rPr>
-                <w:rStyle w:val="aff0"/>
+                <w:rStyle w:val="Hyperlink"/>
                 <w:noProof/>
               </w:rPr>
               <w:t>9</w:t>
@@ -2466,7 +2466,7 @@
             </w:r>
             <w:r>
               <w:rPr>
-                <w:rStyle w:val="aff0"/>
+                <w:rStyle w:val="Hyperlink"/>
                 <w:noProof/>
               </w:rPr>
               <w:t>変更履歴</w:t>
@@ -2549,7 +2549,7 @@
     <w:p/>
     <w:p>
       <w:pPr>
-        <w:pStyle w:val="1"/>
+        <w:pStyle w:val="Heading1"/>
         <w:ind w:firstLine="241"/>
       </w:pPr>
       <w:bookmarkStart w:id="3" w:name="_Toc98960196"/>
@@ -2565,7 +2565,7 @@
     </w:p>
     <w:p>
       <w:pPr>
-        <w:pStyle w:val="2"/>
+        <w:pStyle w:val="Heading2"/>
       </w:pPr>
       <w:bookmarkStart w:id="5" w:name="_Toc98960197"/>
       <w:bookmarkStart w:id="6" w:name="_Toc127201548"/>
@@ -2636,13 +2636,13 @@
     </w:p>
     <w:p>
       <w:pPr>
-        <w:pStyle w:val="a0"/>
+        <w:pStyle w:val="a"/>
         <w:ind w:firstLine="240"/>
       </w:pPr>
     </w:p>
     <w:p>
       <w:pPr>
-        <w:pStyle w:val="aff1"/>
+        <w:pStyle w:val="ListParagraph"/>
         <w:numPr>
           <w:ilvl w:val="0"/>
           <w:numId w:val="12"/>
@@ -2655,7 +2655,7 @@
     </w:p>
     <w:p>
       <w:pPr>
-        <w:pStyle w:val="aff1"/>
+        <w:pStyle w:val="ListParagraph"/>
         <w:numPr>
           <w:ilvl w:val="1"/>
           <w:numId w:val="13"/>
@@ -2671,7 +2671,7 @@
     </w:p>
     <w:p>
       <w:pPr>
-        <w:pStyle w:val="aff1"/>
+        <w:pStyle w:val="ListParagraph"/>
         <w:numPr>
           <w:ilvl w:val="1"/>
           <w:numId w:val="13"/>
@@ -2696,7 +2696,7 @@
     </w:p>
     <w:p>
       <w:pPr>
-        <w:pStyle w:val="aff1"/>
+        <w:pStyle w:val="ListParagraph"/>
         <w:numPr>
           <w:ilvl w:val="1"/>
           <w:numId w:val="13"/>
@@ -2727,7 +2727,7 @@
     </w:p>
     <w:p>
       <w:pPr>
-        <w:pStyle w:val="a0"/>
+        <w:pStyle w:val="a"/>
         <w:ind w:firstLine="240"/>
         <w:rPr>
           <w:rFonts w:asciiTheme="majorEastAsia" w:eastAsiaTheme="majorEastAsia" w:hAnsiTheme="majorEastAsia"/>
@@ -2749,7 +2749,7 @@
     </w:p>
     <w:tbl>
       <w:tblPr>
-        <w:tblStyle w:val="af9"/>
+        <w:tblStyle w:val="TableGrid"/>
         <w:tblW w:w="0" w:type="auto"/>
         <w:tblInd w:w="120" w:type="dxa"/>
         <w:tblLook w:val="04A0" w:firstRow="1" w:lastRow="0" w:firstColumn="1" w:lastColumn="0" w:noHBand="0" w:noVBand="1"/>
@@ -2765,7 +2765,7 @@
           </w:tcPr>
           <w:p>
             <w:pPr>
-              <w:pStyle w:val="aff4"/>
+              <w:pStyle w:val="ad"/>
             </w:pPr>
             <w:r>
               <w:rPr>
@@ -2790,7 +2790,7 @@
           </w:tcPr>
           <w:p>
             <w:pPr>
-              <w:pStyle w:val="aff4"/>
+              <w:pStyle w:val="ad"/>
             </w:pPr>
             <w:r>
               <w:rPr>
@@ -2807,7 +2807,7 @@
     </w:tbl>
     <w:p>
       <w:pPr>
-        <w:pStyle w:val="2"/>
+        <w:pStyle w:val="Heading2"/>
       </w:pPr>
       <w:bookmarkStart w:id="7" w:name="_Toc98960198"/>
       <w:bookmarkStart w:id="8" w:name="_Toc127201549"/>
@@ -3057,7 +3057,7 @@
     </w:p>
     <w:tbl>
       <w:tblPr>
-        <w:tblStyle w:val="af9"/>
+        <w:tblStyle w:val="TableGrid"/>
         <w:tblW w:w="0" w:type="auto"/>
         <w:tblInd w:w="120" w:type="dxa"/>
         <w:tblLook w:val="04A0" w:firstRow="1" w:lastRow="0" w:firstColumn="1" w:lastColumn="0" w:noHBand="0" w:noVBand="1"/>
@@ -3073,7 +3073,7 @@
           </w:tcPr>
           <w:p>
             <w:pPr>
-              <w:pStyle w:val="aff4"/>
+              <w:pStyle w:val="ad"/>
             </w:pPr>
             <w:r>
               <w:rPr>
@@ -3089,7 +3089,7 @@
           </w:tcPr>
           <w:p>
             <w:pPr>
-              <w:pStyle w:val="aff4"/>
+              <w:pStyle w:val="ad"/>
             </w:pPr>
             <w:r>
               <w:t>12345</w:t>
@@ -3100,7 +3100,7 @@
     </w:tbl>
     <w:p>
       <w:pPr>
-        <w:pStyle w:val="2"/>
+        <w:pStyle w:val="Heading2"/>
       </w:pPr>
       <w:bookmarkStart w:id="9" w:name="_Toc98960199"/>
       <w:bookmarkStart w:id="10" w:name="_Toc127201550"/>
@@ -3172,19 +3172,12 @@
         <w:rPr>
           <w:rFonts w:hint="eastAsia"/>
         </w:rPr>
-        <w:t>し</w:t>
-      </w:r>
-      <w:r>
-        <w:rPr>
-          <w:rFonts w:hint="eastAsia"/>
-        </w:rPr>
-        <w:lastRenderedPageBreak/>
-        <w:t>ます。</w:t>
+        <w:t>します。</w:t>
       </w:r>
     </w:p>
     <w:p>
       <w:pPr>
-        <w:pStyle w:val="aff1"/>
+        <w:pStyle w:val="ListParagraph"/>
         <w:numPr>
           <w:ilvl w:val="0"/>
           <w:numId w:val="13"/>
@@ -3209,7 +3202,7 @@
     </w:p>
     <w:p>
       <w:pPr>
-        <w:pStyle w:val="aff1"/>
+        <w:pStyle w:val="ListParagraph"/>
         <w:numPr>
           <w:ilvl w:val="1"/>
           <w:numId w:val="13"/>
@@ -3225,7 +3218,7 @@
     </w:p>
     <w:p>
       <w:pPr>
-        <w:pStyle w:val="aff1"/>
+        <w:pStyle w:val="ListParagraph"/>
         <w:numPr>
           <w:ilvl w:val="0"/>
           <w:numId w:val="13"/>
@@ -3265,7 +3258,7 @@
     </w:p>
     <w:p>
       <w:pPr>
-        <w:pStyle w:val="a4"/>
+        <w:pStyle w:val="a3"/>
         <w:ind w:leftChars="0" w:left="0" w:firstLine="240"/>
       </w:pPr>
     </w:p>
@@ -3279,7 +3272,7 @@
     </w:p>
     <w:tbl>
       <w:tblPr>
-        <w:tblStyle w:val="af9"/>
+        <w:tblStyle w:val="TableGrid"/>
         <w:tblW w:w="0" w:type="auto"/>
         <w:tblInd w:w="360" w:type="dxa"/>
         <w:tblLook w:val="04A0" w:firstRow="1" w:lastRow="0" w:firstColumn="1" w:lastColumn="0" w:noHBand="0" w:noVBand="1"/>
@@ -3295,7 +3288,7 @@
           </w:tcPr>
           <w:p>
             <w:pPr>
-              <w:pStyle w:val="aff4"/>
+              <w:pStyle w:val="ad"/>
             </w:pPr>
             <w:r>
               <w:rPr>
@@ -3311,7 +3304,7 @@
           </w:tcPr>
           <w:p>
             <w:pPr>
-              <w:pStyle w:val="aff4"/>
+              <w:pStyle w:val="ad"/>
             </w:pPr>
             <w:r>
               <w:rPr>
@@ -3332,7 +3325,7 @@
           </w:tcPr>
           <w:p>
             <w:pPr>
-              <w:pStyle w:val="aff4"/>
+              <w:pStyle w:val="ad"/>
             </w:pPr>
             <w:r>
               <w:rPr>
@@ -3357,7 +3350,7 @@
           </w:tcPr>
           <w:p>
             <w:pPr>
-              <w:pStyle w:val="aff4"/>
+              <w:pStyle w:val="ad"/>
             </w:pPr>
             <w:r>
               <w:rPr>
@@ -3378,7 +3371,7 @@
           </w:tcPr>
           <w:p>
             <w:pPr>
-              <w:pStyle w:val="aff4"/>
+              <w:pStyle w:val="ad"/>
             </w:pPr>
             <w:r>
               <w:rPr>
@@ -3403,7 +3396,7 @@
           </w:tcPr>
           <w:p>
             <w:pPr>
-              <w:pStyle w:val="aff4"/>
+              <w:pStyle w:val="ad"/>
             </w:pPr>
             <w:r>
               <w:rPr>
@@ -3424,7 +3417,7 @@
           </w:tcPr>
           <w:p>
             <w:pPr>
-              <w:pStyle w:val="aff4"/>
+              <w:pStyle w:val="ad"/>
             </w:pPr>
             <w:r>
               <w:rPr>
@@ -3440,7 +3433,7 @@
           </w:tcPr>
           <w:p>
             <w:pPr>
-              <w:pStyle w:val="aff4"/>
+              <w:pStyle w:val="ad"/>
             </w:pPr>
             <w:r>
               <w:rPr>
@@ -3461,7 +3454,7 @@
           </w:tcPr>
           <w:p>
             <w:pPr>
-              <w:pStyle w:val="aff4"/>
+              <w:pStyle w:val="ad"/>
             </w:pPr>
             <w:r>
               <w:rPr>
@@ -3477,7 +3470,7 @@
           </w:tcPr>
           <w:p>
             <w:pPr>
-              <w:pStyle w:val="aff4"/>
+              <w:pStyle w:val="ad"/>
             </w:pPr>
             <w:r>
               <w:rPr>
@@ -3494,13 +3487,13 @@
     </w:tbl>
     <w:p>
       <w:pPr>
-        <w:pStyle w:val="a4"/>
+        <w:pStyle w:val="a3"/>
         <w:ind w:left="360" w:firstLine="240"/>
       </w:pPr>
     </w:p>
     <w:p>
       <w:pPr>
-        <w:pStyle w:val="1"/>
+        <w:pStyle w:val="Heading1"/>
         <w:ind w:firstLine="241"/>
       </w:pPr>
       <w:bookmarkStart w:id="11" w:name="_Toc98960200"/>
@@ -3573,7 +3566,7 @@
     <w:p/>
     <w:p>
       <w:pPr>
-        <w:pStyle w:val="aff1"/>
+        <w:pStyle w:val="ListParagraph"/>
         <w:numPr>
           <w:ilvl w:val="0"/>
           <w:numId w:val="15"/>
@@ -3589,7 +3582,7 @@
     </w:p>
     <w:p>
       <w:pPr>
-        <w:pStyle w:val="aff1"/>
+        <w:pStyle w:val="ListParagraph"/>
         <w:numPr>
           <w:ilvl w:val="1"/>
           <w:numId w:val="16"/>
@@ -3605,7 +3598,7 @@
     </w:p>
     <w:p>
       <w:pPr>
-        <w:pStyle w:val="aff1"/>
+        <w:pStyle w:val="ListParagraph"/>
         <w:numPr>
           <w:ilvl w:val="1"/>
           <w:numId w:val="16"/>
@@ -3621,7 +3614,7 @@
     </w:p>
     <w:p>
       <w:pPr>
-        <w:pStyle w:val="aff1"/>
+        <w:pStyle w:val="ListParagraph"/>
         <w:numPr>
           <w:ilvl w:val="1"/>
           <w:numId w:val="16"/>
@@ -3637,7 +3630,7 @@
     </w:p>
     <w:p>
       <w:pPr>
-        <w:pStyle w:val="aff1"/>
+        <w:pStyle w:val="ListParagraph"/>
         <w:numPr>
           <w:ilvl w:val="0"/>
           <w:numId w:val="16"/>
@@ -3653,7 +3646,7 @@
     </w:p>
     <w:tbl>
       <w:tblPr>
-        <w:tblStyle w:val="af9"/>
+        <w:tblStyle w:val="TableGrid"/>
         <w:tblW w:w="0" w:type="auto"/>
         <w:tblInd w:w="120" w:type="dxa"/>
         <w:tblLook w:val="04A0" w:firstRow="1" w:lastRow="0" w:firstColumn="1" w:lastColumn="0" w:noHBand="0" w:noVBand="1"/>
@@ -3669,7 +3662,7 @@
           </w:tcPr>
           <w:p>
             <w:pPr>
-              <w:pStyle w:val="aff4"/>
+              <w:pStyle w:val="ad"/>
             </w:pPr>
             <w:r>
               <w:t>18</w:t>
@@ -3706,7 +3699,7 @@
           </w:tcPr>
           <w:p>
             <w:pPr>
-              <w:pStyle w:val="aff4"/>
+              <w:pStyle w:val="ad"/>
             </w:pPr>
             <w:r>
               <w:rPr>
@@ -3768,7 +3761,7 @@
     </w:p>
     <w:p>
       <w:pPr>
-        <w:pStyle w:val="1"/>
+        <w:pStyle w:val="Heading1"/>
         <w:ind w:firstLine="241"/>
       </w:pPr>
       <w:bookmarkStart w:id="13" w:name="_Ref492386269"/>
@@ -3944,14 +3937,7 @@
         <w:rPr>
           <w:rFonts w:hint="eastAsia"/>
         </w:rPr>
-        <w:t>時差</w:t>
-      </w:r>
-      <w:r>
-        <w:rPr>
-          <w:rFonts w:hint="eastAsia"/>
-        </w:rPr>
-        <w:lastRenderedPageBreak/>
-        <w:t>のない場合には</w:t>
+        <w:t>時差のない場合には</w:t>
       </w:r>
       <w:r>
         <w:rPr>
@@ -3975,7 +3961,7 @@
     <w:p/>
     <w:p>
       <w:pPr>
-        <w:pStyle w:val="aff1"/>
+        <w:pStyle w:val="ListParagraph"/>
         <w:numPr>
           <w:ilvl w:val="0"/>
           <w:numId w:val="17"/>
@@ -3988,7 +3974,7 @@
     </w:p>
     <w:p>
       <w:pPr>
-        <w:pStyle w:val="aff1"/>
+        <w:pStyle w:val="ListParagraph"/>
         <w:numPr>
           <w:ilvl w:val="1"/>
           <w:numId w:val="18"/>
@@ -4037,7 +4023,7 @@
     </w:p>
     <w:p>
       <w:pPr>
-        <w:pStyle w:val="aff1"/>
+        <w:pStyle w:val="ListParagraph"/>
         <w:numPr>
           <w:ilvl w:val="1"/>
           <w:numId w:val="18"/>
@@ -4107,7 +4093,7 @@
     </w:p>
     <w:tbl>
       <w:tblPr>
-        <w:tblStyle w:val="af9"/>
+        <w:tblStyle w:val="TableGrid"/>
         <w:tblW w:w="0" w:type="auto"/>
         <w:tblInd w:w="120" w:type="dxa"/>
         <w:tblLook w:val="04A0" w:firstRow="1" w:lastRow="0" w:firstColumn="1" w:lastColumn="0" w:noHBand="0" w:noVBand="1"/>
@@ -4123,7 +4109,7 @@
           </w:tcPr>
           <w:p>
             <w:pPr>
-              <w:pStyle w:val="aff4"/>
+              <w:pStyle w:val="ad"/>
             </w:pPr>
             <w:r>
               <w:t>2017</w:t>
@@ -4178,7 +4164,7 @@
           </w:tcPr>
           <w:p>
             <w:pPr>
-              <w:pStyle w:val="aff4"/>
+              <w:pStyle w:val="ad"/>
             </w:pPr>
             <w:r>
               <w:t>2017-09-01T</w:t>
@@ -4205,7 +4191,7 @@
           </w:tcPr>
           <w:p>
             <w:pPr>
-              <w:pStyle w:val="aff4"/>
+              <w:pStyle w:val="ad"/>
             </w:pPr>
             <w:r>
               <w:rPr>
@@ -4248,7 +4234,7 @@
           </w:tcPr>
           <w:p>
             <w:pPr>
-              <w:pStyle w:val="aff4"/>
+              <w:pStyle w:val="ad"/>
             </w:pPr>
             <w:r>
               <w:rPr>
@@ -4266,7 +4252,7 @@
     <w:p/>
     <w:p>
       <w:pPr>
-        <w:pStyle w:val="1"/>
+        <w:pStyle w:val="Heading1"/>
         <w:ind w:firstLine="241"/>
       </w:pPr>
       <w:bookmarkStart w:id="16" w:name="_Toc98960202"/>
@@ -4430,7 +4416,7 @@
     </w:p>
     <w:p>
       <w:pPr>
-        <w:pStyle w:val="2"/>
+        <w:pStyle w:val="Heading2"/>
       </w:pPr>
       <w:bookmarkStart w:id="18" w:name="_Toc98960203"/>
       <w:bookmarkStart w:id="19" w:name="_Toc127201554"/>
@@ -4537,13 +4523,13 @@
     </w:p>
     <w:p>
       <w:pPr>
-        <w:pStyle w:val="a2"/>
+        <w:pStyle w:val="a1"/>
         <w:ind w:left="120" w:firstLine="240"/>
       </w:pPr>
     </w:p>
     <w:p>
       <w:pPr>
-        <w:pStyle w:val="aff1"/>
+        <w:pStyle w:val="ListParagraph"/>
         <w:numPr>
           <w:ilvl w:val="0"/>
           <w:numId w:val="19"/>
@@ -4556,7 +4542,7 @@
     </w:p>
     <w:p>
       <w:pPr>
-        <w:pStyle w:val="2"/>
+        <w:pStyle w:val="Heading2"/>
       </w:pPr>
       <w:bookmarkStart w:id="20" w:name="_Toc98960204"/>
       <w:bookmarkStart w:id="21" w:name="_Toc127201555"/>
@@ -4708,13 +4694,13 @@
     </w:p>
     <w:p>
       <w:pPr>
-        <w:pStyle w:val="a2"/>
+        <w:pStyle w:val="a1"/>
         <w:ind w:left="120" w:firstLine="240"/>
       </w:pPr>
     </w:p>
     <w:p>
       <w:pPr>
-        <w:pStyle w:val="aff1"/>
+        <w:pStyle w:val="ListParagraph"/>
         <w:numPr>
           <w:ilvl w:val="0"/>
           <w:numId w:val="19"/>
@@ -4727,7 +4713,7 @@
     </w:p>
     <w:p>
       <w:pPr>
-        <w:pStyle w:val="2"/>
+        <w:pStyle w:val="Heading2"/>
       </w:pPr>
       <w:bookmarkStart w:id="22" w:name="_Toc98960205"/>
       <w:bookmarkStart w:id="23" w:name="_Toc127201556"/>
@@ -4799,7 +4785,7 @@
     <w:p/>
     <w:p>
       <w:pPr>
-        <w:pStyle w:val="aff1"/>
+        <w:pStyle w:val="ListParagraph"/>
         <w:numPr>
           <w:ilvl w:val="0"/>
           <w:numId w:val="20"/>
@@ -4812,7 +4798,7 @@
     </w:p>
     <w:p>
       <w:pPr>
-        <w:pStyle w:val="2"/>
+        <w:pStyle w:val="Heading2"/>
       </w:pPr>
       <w:bookmarkStart w:id="24" w:name="_Toc98960206"/>
       <w:bookmarkStart w:id="25" w:name="_Toc127201557"/>
@@ -4820,7 +4806,6 @@
         <w:rPr>
           <w:rFonts w:hint="eastAsia"/>
         </w:rPr>
-        <w:lastRenderedPageBreak/>
         <w:t>月</w:t>
       </w:r>
       <w:r>
@@ -4885,7 +4870,7 @@
     <w:p/>
     <w:p>
       <w:pPr>
-        <w:pStyle w:val="aff1"/>
+        <w:pStyle w:val="ListParagraph"/>
         <w:numPr>
           <w:ilvl w:val="0"/>
           <w:numId w:val="21"/>
@@ -4898,7 +4883,7 @@
     </w:p>
     <w:p>
       <w:pPr>
-        <w:pStyle w:val="2"/>
+        <w:pStyle w:val="Heading2"/>
       </w:pPr>
       <w:bookmarkStart w:id="26" w:name="_Toc98960207"/>
       <w:bookmarkStart w:id="27" w:name="_Toc127201558"/>
@@ -4994,7 +4979,7 @@
     <w:p/>
     <w:p>
       <w:pPr>
-        <w:pStyle w:val="aff1"/>
+        <w:pStyle w:val="ListParagraph"/>
         <w:numPr>
           <w:ilvl w:val="0"/>
           <w:numId w:val="22"/>
@@ -5016,13 +5001,13 @@
     </w:p>
     <w:p>
       <w:pPr>
-        <w:pStyle w:val="a2"/>
+        <w:pStyle w:val="a1"/>
         <w:ind w:left="120" w:firstLine="240"/>
       </w:pPr>
     </w:p>
     <w:p>
       <w:pPr>
-        <w:pStyle w:val="1"/>
+        <w:pStyle w:val="Heading1"/>
         <w:ind w:firstLine="241"/>
       </w:pPr>
       <w:bookmarkStart w:id="28" w:name="_Toc98960208"/>
@@ -5154,7 +5139,7 @@
     </w:p>
     <w:p>
       <w:pPr>
-        <w:pStyle w:val="2"/>
+        <w:pStyle w:val="Heading2"/>
       </w:pPr>
       <w:bookmarkStart w:id="30" w:name="_Toc98960209"/>
       <w:bookmarkStart w:id="31" w:name="_Toc127201560"/>
@@ -5219,7 +5204,7 @@
     </w:p>
     <w:tbl>
       <w:tblPr>
-        <w:tblStyle w:val="af9"/>
+        <w:tblStyle w:val="TableGrid"/>
         <w:tblW w:w="0" w:type="auto"/>
         <w:tblInd w:w="562" w:type="dxa"/>
         <w:tblLook w:val="04A0" w:firstRow="1" w:lastRow="0" w:firstColumn="1" w:lastColumn="0" w:noHBand="0" w:noVBand="1"/>
@@ -5237,7 +5222,7 @@
           </w:tcPr>
           <w:p>
             <w:pPr>
-              <w:pStyle w:val="aff4"/>
+              <w:pStyle w:val="ad"/>
             </w:pPr>
             <w:r>
               <w:rPr>
@@ -5253,7 +5238,7 @@
           </w:tcPr>
           <w:p>
             <w:pPr>
-              <w:pStyle w:val="aff4"/>
+              <w:pStyle w:val="ad"/>
             </w:pPr>
             <w:r>
               <w:rPr>
@@ -5269,7 +5254,7 @@
           </w:tcPr>
           <w:p>
             <w:pPr>
-              <w:pStyle w:val="aff4"/>
+              <w:pStyle w:val="ad"/>
             </w:pPr>
             <w:r>
               <w:rPr>
@@ -5285,7 +5270,7 @@
           </w:tcPr>
           <w:p>
             <w:pPr>
-              <w:pStyle w:val="aff4"/>
+              <w:pStyle w:val="ad"/>
             </w:pPr>
             <w:r>
               <w:rPr>
@@ -5303,7 +5288,7 @@
           </w:tcPr>
           <w:p>
             <w:pPr>
-              <w:pStyle w:val="aff4"/>
+              <w:pStyle w:val="ad"/>
             </w:pPr>
             <w:r>
               <w:rPr>
@@ -5322,7 +5307,7 @@
           </w:tcPr>
           <w:p>
             <w:pPr>
-              <w:pStyle w:val="aff4"/>
+              <w:pStyle w:val="ad"/>
             </w:pPr>
             <w:r>
               <w:rPr>
@@ -5341,7 +5326,7 @@
           </w:tcPr>
           <w:p>
             <w:pPr>
-              <w:pStyle w:val="aff4"/>
+              <w:pStyle w:val="ad"/>
             </w:pPr>
             <w:r>
               <w:rPr>
@@ -5360,7 +5345,7 @@
           </w:tcPr>
           <w:p>
             <w:pPr>
-              <w:pStyle w:val="aff4"/>
+              <w:pStyle w:val="ad"/>
             </w:pPr>
             <w:r>
               <w:rPr>
@@ -5381,7 +5366,7 @@
           </w:tcPr>
           <w:p>
             <w:pPr>
-              <w:pStyle w:val="aff4"/>
+              <w:pStyle w:val="ad"/>
             </w:pPr>
             <w:r>
               <w:t>0</w:t>
@@ -5400,7 +5385,7 @@
           </w:tcPr>
           <w:p>
             <w:pPr>
-              <w:pStyle w:val="aff4"/>
+              <w:pStyle w:val="ad"/>
             </w:pPr>
             <w:r>
               <w:rPr>
@@ -5419,7 +5404,7 @@
           </w:tcPr>
           <w:p>
             <w:pPr>
-              <w:pStyle w:val="aff4"/>
+              <w:pStyle w:val="ad"/>
             </w:pPr>
             <w:r>
               <w:rPr>
@@ -5438,7 +5423,7 @@
           </w:tcPr>
           <w:p>
             <w:pPr>
-              <w:pStyle w:val="aff4"/>
+              <w:pStyle w:val="ad"/>
             </w:pPr>
             <w:r>
               <w:rPr>
@@ -5459,7 +5444,7 @@
           </w:tcPr>
           <w:p>
             <w:pPr>
-              <w:pStyle w:val="aff4"/>
+              <w:pStyle w:val="ad"/>
             </w:pPr>
             <w:r>
               <w:t>0</w:t>
@@ -5478,7 +5463,7 @@
           </w:tcPr>
           <w:p>
             <w:pPr>
-              <w:pStyle w:val="aff4"/>
+              <w:pStyle w:val="ad"/>
             </w:pPr>
             <w:r>
               <w:rPr>
@@ -5500,7 +5485,7 @@
           </w:tcPr>
           <w:p>
             <w:pPr>
-              <w:pStyle w:val="aff4"/>
+              <w:pStyle w:val="ad"/>
             </w:pPr>
             <w:r>
               <w:rPr>
@@ -5519,7 +5504,7 @@
           </w:tcPr>
           <w:p>
             <w:pPr>
-              <w:pStyle w:val="aff4"/>
+              <w:pStyle w:val="ad"/>
             </w:pPr>
             <w:r>
               <w:rPr>
@@ -5540,7 +5525,7 @@
           </w:tcPr>
           <w:p>
             <w:pPr>
-              <w:pStyle w:val="aff4"/>
+              <w:pStyle w:val="ad"/>
             </w:pPr>
             <w:r>
               <w:t>0</w:t>
@@ -5559,7 +5544,7 @@
           </w:tcPr>
           <w:p>
             <w:pPr>
-              <w:pStyle w:val="aff4"/>
+              <w:pStyle w:val="ad"/>
             </w:pPr>
             <w:r>
               <w:rPr>
@@ -5578,7 +5563,7 @@
           </w:tcPr>
           <w:p>
             <w:pPr>
-              <w:pStyle w:val="aff4"/>
+              <w:pStyle w:val="ad"/>
             </w:pPr>
             <w:r>
               <w:rPr>
@@ -5597,7 +5582,7 @@
           </w:tcPr>
           <w:p>
             <w:pPr>
-              <w:pStyle w:val="aff4"/>
+              <w:pStyle w:val="ad"/>
             </w:pPr>
             <w:r>
               <w:rPr>
@@ -5618,7 +5603,7 @@
           </w:tcPr>
           <w:p>
             <w:pPr>
-              <w:pStyle w:val="aff4"/>
+              <w:pStyle w:val="ad"/>
             </w:pPr>
             <w:r>
               <w:t>0</w:t>
@@ -5637,7 +5622,7 @@
           </w:tcPr>
           <w:p>
             <w:pPr>
-              <w:pStyle w:val="aff4"/>
+              <w:pStyle w:val="ad"/>
             </w:pPr>
             <w:r>
               <w:rPr>
@@ -5656,7 +5641,7 @@
           </w:tcPr>
           <w:p>
             <w:pPr>
-              <w:pStyle w:val="aff4"/>
+              <w:pStyle w:val="ad"/>
             </w:pPr>
             <w:r>
               <w:rPr>
@@ -5675,7 +5660,7 @@
           </w:tcPr>
           <w:p>
             <w:pPr>
-              <w:pStyle w:val="aff4"/>
+              <w:pStyle w:val="ad"/>
             </w:pPr>
             <w:r>
               <w:rPr>
@@ -5696,7 +5681,7 @@
           </w:tcPr>
           <w:p>
             <w:pPr>
-              <w:pStyle w:val="aff4"/>
+              <w:pStyle w:val="ad"/>
             </w:pPr>
             <w:r>
               <w:t>0</w:t>
@@ -5715,7 +5700,7 @@
           </w:tcPr>
           <w:p>
             <w:pPr>
-              <w:pStyle w:val="aff4"/>
+              <w:pStyle w:val="ad"/>
             </w:pPr>
             <w:r>
               <w:rPr>
@@ -5734,7 +5719,7 @@
           </w:tcPr>
           <w:p>
             <w:pPr>
-              <w:pStyle w:val="aff4"/>
+              <w:pStyle w:val="ad"/>
             </w:pPr>
             <w:r>
               <w:rPr>
@@ -5753,7 +5738,7 @@
           </w:tcPr>
           <w:p>
             <w:pPr>
-              <w:pStyle w:val="aff4"/>
+              <w:pStyle w:val="ad"/>
             </w:pPr>
             <w:r>
               <w:rPr>
@@ -5774,7 +5759,7 @@
           </w:tcPr>
           <w:p>
             <w:pPr>
-              <w:pStyle w:val="aff4"/>
+              <w:pStyle w:val="ad"/>
             </w:pPr>
             <w:r>
               <w:t>0</w:t>
@@ -5793,7 +5778,7 @@
           </w:tcPr>
           <w:p>
             <w:pPr>
-              <w:pStyle w:val="aff4"/>
+              <w:pStyle w:val="ad"/>
             </w:pPr>
             <w:r>
               <w:rPr>
@@ -5812,7 +5797,7 @@
           </w:tcPr>
           <w:p>
             <w:pPr>
-              <w:pStyle w:val="aff4"/>
+              <w:pStyle w:val="ad"/>
             </w:pPr>
             <w:r>
               <w:rPr>
@@ -5831,7 +5816,7 @@
           </w:tcPr>
           <w:p>
             <w:pPr>
-              <w:pStyle w:val="aff4"/>
+              <w:pStyle w:val="ad"/>
             </w:pPr>
             <w:r>
               <w:rPr>
@@ -5852,7 +5837,7 @@
           </w:tcPr>
           <w:p>
             <w:pPr>
-              <w:pStyle w:val="aff4"/>
+              <w:pStyle w:val="ad"/>
             </w:pPr>
             <w:r>
               <w:t>0</w:t>
@@ -5871,7 +5856,7 @@
           </w:tcPr>
           <w:p>
             <w:pPr>
-              <w:pStyle w:val="aff4"/>
+              <w:pStyle w:val="ad"/>
             </w:pPr>
             <w:r>
               <w:rPr>
@@ -5890,7 +5875,7 @@
           </w:tcPr>
           <w:p>
             <w:pPr>
-              <w:pStyle w:val="aff4"/>
+              <w:pStyle w:val="ad"/>
             </w:pPr>
             <w:r>
               <w:rPr>
@@ -5909,7 +5894,7 @@
           </w:tcPr>
           <w:p>
             <w:pPr>
-              <w:pStyle w:val="aff4"/>
+              <w:pStyle w:val="ad"/>
             </w:pPr>
             <w:r>
               <w:rPr>
@@ -5930,7 +5915,7 @@
           </w:tcPr>
           <w:p>
             <w:pPr>
-              <w:pStyle w:val="aff4"/>
+              <w:pStyle w:val="ad"/>
             </w:pPr>
             <w:r>
               <w:t>0</w:t>
@@ -5949,7 +5934,7 @@
           </w:tcPr>
           <w:p>
             <w:pPr>
-              <w:pStyle w:val="aff4"/>
+              <w:pStyle w:val="ad"/>
             </w:pPr>
             <w:r>
               <w:rPr>
@@ -5968,7 +5953,7 @@
           </w:tcPr>
           <w:p>
             <w:pPr>
-              <w:pStyle w:val="aff4"/>
+              <w:pStyle w:val="ad"/>
             </w:pPr>
             <w:r>
               <w:rPr>
@@ -5987,7 +5972,7 @@
           </w:tcPr>
           <w:p>
             <w:pPr>
-              <w:pStyle w:val="aff4"/>
+              <w:pStyle w:val="ad"/>
             </w:pPr>
             <w:r>
               <w:rPr>
@@ -6008,7 +5993,7 @@
           </w:tcPr>
           <w:p>
             <w:pPr>
-              <w:pStyle w:val="aff4"/>
+              <w:pStyle w:val="ad"/>
             </w:pPr>
             <w:r>
               <w:t>0</w:t>
@@ -6027,7 +6012,7 @@
           </w:tcPr>
           <w:p>
             <w:pPr>
-              <w:pStyle w:val="aff4"/>
+              <w:pStyle w:val="ad"/>
             </w:pPr>
             <w:r>
               <w:rPr>
@@ -6046,7 +6031,7 @@
           </w:tcPr>
           <w:p>
             <w:pPr>
-              <w:pStyle w:val="aff4"/>
+              <w:pStyle w:val="ad"/>
             </w:pPr>
             <w:r>
               <w:rPr>
@@ -6065,7 +6050,7 @@
           </w:tcPr>
           <w:p>
             <w:pPr>
-              <w:pStyle w:val="aff4"/>
+              <w:pStyle w:val="ad"/>
             </w:pPr>
             <w:r>
               <w:rPr>
@@ -6089,7 +6074,7 @@
           </w:tcPr>
           <w:p>
             <w:pPr>
-              <w:pStyle w:val="aff4"/>
+              <w:pStyle w:val="ad"/>
             </w:pPr>
             <w:r>
               <w:rPr>
@@ -6111,7 +6096,7 @@
           </w:tcPr>
           <w:p>
             <w:pPr>
-              <w:pStyle w:val="aff4"/>
+              <w:pStyle w:val="ad"/>
             </w:pPr>
             <w:r>
               <w:rPr>
@@ -6130,7 +6115,7 @@
           </w:tcPr>
           <w:p>
             <w:pPr>
-              <w:pStyle w:val="aff4"/>
+              <w:pStyle w:val="ad"/>
             </w:pPr>
             <w:r>
               <w:rPr>
@@ -6149,7 +6134,7 @@
           </w:tcPr>
           <w:p>
             <w:pPr>
-              <w:pStyle w:val="aff4"/>
+              <w:pStyle w:val="ad"/>
             </w:pPr>
             <w:r>
               <w:rPr>
@@ -6173,7 +6158,7 @@
           </w:tcPr>
           <w:p>
             <w:pPr>
-              <w:pStyle w:val="aff4"/>
+              <w:pStyle w:val="ad"/>
             </w:pPr>
             <w:r>
               <w:rPr>
@@ -6195,7 +6180,7 @@
           </w:tcPr>
           <w:p>
             <w:pPr>
-              <w:pStyle w:val="aff4"/>
+              <w:pStyle w:val="ad"/>
             </w:pPr>
             <w:r>
               <w:rPr>
@@ -6217,7 +6202,7 @@
           </w:tcPr>
           <w:p>
             <w:pPr>
-              <w:pStyle w:val="aff4"/>
+              <w:pStyle w:val="ad"/>
             </w:pPr>
             <w:r>
               <w:rPr>
@@ -6239,7 +6224,7 @@
           </w:tcPr>
           <w:p>
             <w:pPr>
-              <w:pStyle w:val="aff4"/>
+              <w:pStyle w:val="ad"/>
             </w:pPr>
             <w:r>
               <w:rPr>
@@ -6267,7 +6252,7 @@
           </w:tcPr>
           <w:p>
             <w:pPr>
-              <w:pStyle w:val="aff4"/>
+              <w:pStyle w:val="ad"/>
             </w:pPr>
           </w:p>
         </w:tc>
@@ -6284,7 +6269,7 @@
           </w:tcPr>
           <w:p>
             <w:pPr>
-              <w:pStyle w:val="aff4"/>
+              <w:pStyle w:val="ad"/>
             </w:pPr>
           </w:p>
         </w:tc>
@@ -6297,7 +6282,7 @@
           </w:tcPr>
           <w:p>
             <w:pPr>
-              <w:pStyle w:val="aff4"/>
+              <w:pStyle w:val="ad"/>
             </w:pPr>
             <w:r>
               <w:rPr>
@@ -6313,7 +6298,7 @@
           </w:tcPr>
           <w:p>
             <w:pPr>
-              <w:pStyle w:val="aff4"/>
+              <w:pStyle w:val="ad"/>
             </w:pPr>
             <w:r>
               <w:rPr>
@@ -6327,7 +6312,7 @@
     </w:tbl>
     <w:p>
       <w:pPr>
-        <w:pStyle w:val="a1"/>
+        <w:pStyle w:val="a0"/>
         <w:ind w:firstLine="240"/>
       </w:pPr>
     </w:p>
@@ -6362,7 +6347,7 @@
     </w:p>
     <w:p>
       <w:pPr>
-        <w:pStyle w:val="aff1"/>
+        <w:pStyle w:val="ListParagraph"/>
         <w:numPr>
           <w:ilvl w:val="0"/>
           <w:numId w:val="23"/>
@@ -6405,7 +6390,7 @@
     </w:p>
     <w:tbl>
       <w:tblPr>
-        <w:tblStyle w:val="af9"/>
+        <w:tblStyle w:val="TableGrid"/>
         <w:tblW w:w="0" w:type="auto"/>
         <w:tblInd w:w="120" w:type="dxa"/>
         <w:tblLook w:val="04A0" w:firstRow="1" w:lastRow="0" w:firstColumn="1" w:lastColumn="0" w:noHBand="0" w:noVBand="1"/>
@@ -6422,7 +6407,7 @@
           </w:tcPr>
           <w:p>
             <w:pPr>
-              <w:pStyle w:val="aff4"/>
+              <w:pStyle w:val="ad"/>
             </w:pPr>
             <w:r>
               <w:rPr>
@@ -6456,7 +6441,7 @@
           </w:tcPr>
           <w:p>
             <w:pPr>
-              <w:pStyle w:val="aff4"/>
+              <w:pStyle w:val="ad"/>
             </w:pPr>
             <w:r>
               <w:rPr>
@@ -6475,7 +6460,7 @@
           </w:tcPr>
           <w:p>
             <w:pPr>
-              <w:pStyle w:val="aff4"/>
+              <w:pStyle w:val="ad"/>
             </w:pPr>
             <w:r>
               <w:rPr>
@@ -6493,7 +6478,7 @@
     <w:p/>
     <w:p>
       <w:pPr>
-        <w:pStyle w:val="2"/>
+        <w:pStyle w:val="Heading2"/>
       </w:pPr>
       <w:bookmarkStart w:id="32" w:name="_Toc98960210"/>
       <w:bookmarkStart w:id="33" w:name="_Toc127201561"/>
@@ -6558,7 +6543,7 @@
     </w:p>
     <w:tbl>
       <w:tblPr>
-        <w:tblStyle w:val="af9"/>
+        <w:tblStyle w:val="TableGrid"/>
         <w:tblW w:w="0" w:type="auto"/>
         <w:tblInd w:w="562" w:type="dxa"/>
         <w:tblLook w:val="04A0" w:firstRow="1" w:lastRow="0" w:firstColumn="1" w:lastColumn="0" w:noHBand="0" w:noVBand="1"/>
@@ -6576,7 +6561,7 @@
           </w:tcPr>
           <w:p>
             <w:pPr>
-              <w:pStyle w:val="aff4"/>
+              <w:pStyle w:val="ad"/>
             </w:pPr>
             <w:r>
               <w:rPr>
@@ -6592,7 +6577,7 @@
           </w:tcPr>
           <w:p>
             <w:pPr>
-              <w:pStyle w:val="aff4"/>
+              <w:pStyle w:val="ad"/>
             </w:pPr>
             <w:r>
               <w:rPr>
@@ -6614,7 +6599,7 @@
           </w:tcPr>
           <w:p>
             <w:pPr>
-              <w:pStyle w:val="aff4"/>
+              <w:pStyle w:val="ad"/>
             </w:pPr>
             <w:r>
               <w:rPr>
@@ -6630,7 +6615,7 @@
           </w:tcPr>
           <w:p>
             <w:pPr>
-              <w:pStyle w:val="aff4"/>
+              <w:pStyle w:val="ad"/>
             </w:pPr>
             <w:r>
               <w:rPr>
@@ -6654,7 +6639,7 @@
           </w:tcPr>
           <w:p>
             <w:pPr>
-              <w:pStyle w:val="aff4"/>
+              <w:pStyle w:val="ad"/>
             </w:pPr>
             <w:r>
               <w:t>0</w:t>
@@ -6673,7 +6658,7 @@
           </w:tcPr>
           <w:p>
             <w:pPr>
-              <w:pStyle w:val="aff4"/>
+              <w:pStyle w:val="ad"/>
             </w:pPr>
             <w:r>
               <w:rPr>
@@ -6692,7 +6677,7 @@
           </w:tcPr>
           <w:p>
             <w:pPr>
-              <w:pStyle w:val="aff4"/>
+              <w:pStyle w:val="ad"/>
             </w:pPr>
             <w:r>
               <w:rPr>
@@ -6711,7 +6696,7 @@
           </w:tcPr>
           <w:p>
             <w:pPr>
-              <w:pStyle w:val="aff4"/>
+              <w:pStyle w:val="ad"/>
             </w:pPr>
             <w:r>
               <w:rPr>
@@ -6732,7 +6717,7 @@
           </w:tcPr>
           <w:p>
             <w:pPr>
-              <w:pStyle w:val="aff4"/>
+              <w:pStyle w:val="ad"/>
             </w:pPr>
             <w:r>
               <w:t>0</w:t>
@@ -6751,7 +6736,7 @@
           </w:tcPr>
           <w:p>
             <w:pPr>
-              <w:pStyle w:val="aff4"/>
+              <w:pStyle w:val="ad"/>
             </w:pPr>
             <w:r>
               <w:rPr>
@@ -6770,7 +6755,7 @@
           </w:tcPr>
           <w:p>
             <w:pPr>
-              <w:pStyle w:val="aff4"/>
+              <w:pStyle w:val="ad"/>
             </w:pPr>
             <w:r>
               <w:rPr>
@@ -6789,7 +6774,7 @@
           </w:tcPr>
           <w:p>
             <w:pPr>
-              <w:pStyle w:val="aff4"/>
+              <w:pStyle w:val="ad"/>
             </w:pPr>
             <w:r>
               <w:rPr>
@@ -6810,7 +6795,7 @@
           </w:tcPr>
           <w:p>
             <w:pPr>
-              <w:pStyle w:val="aff4"/>
+              <w:pStyle w:val="ad"/>
             </w:pPr>
             <w:r>
               <w:t>0</w:t>
@@ -6829,7 +6814,7 @@
           </w:tcPr>
           <w:p>
             <w:pPr>
-              <w:pStyle w:val="aff4"/>
+              <w:pStyle w:val="ad"/>
             </w:pPr>
             <w:r>
               <w:rPr>
@@ -6848,7 +6833,7 @@
           </w:tcPr>
           <w:p>
             <w:pPr>
-              <w:pStyle w:val="aff4"/>
+              <w:pStyle w:val="ad"/>
             </w:pPr>
             <w:r>
               <w:rPr>
@@ -6867,7 +6852,7 @@
           </w:tcPr>
           <w:p>
             <w:pPr>
-              <w:pStyle w:val="aff4"/>
+              <w:pStyle w:val="ad"/>
             </w:pPr>
             <w:r>
               <w:rPr>
@@ -6888,7 +6873,7 @@
           </w:tcPr>
           <w:p>
             <w:pPr>
-              <w:pStyle w:val="aff4"/>
+              <w:pStyle w:val="ad"/>
             </w:pPr>
             <w:r>
               <w:t>0</w:t>
@@ -6907,7 +6892,7 @@
           </w:tcPr>
           <w:p>
             <w:pPr>
-              <w:pStyle w:val="aff4"/>
+              <w:pStyle w:val="ad"/>
             </w:pPr>
             <w:r>
               <w:rPr>
@@ -6926,7 +6911,7 @@
           </w:tcPr>
           <w:p>
             <w:pPr>
-              <w:pStyle w:val="aff4"/>
+              <w:pStyle w:val="ad"/>
             </w:pPr>
             <w:r>
               <w:rPr>
@@ -6945,7 +6930,7 @@
           </w:tcPr>
           <w:p>
             <w:pPr>
-              <w:pStyle w:val="aff4"/>
+              <w:pStyle w:val="ad"/>
             </w:pPr>
             <w:r>
               <w:rPr>
@@ -6966,7 +6951,7 @@
           </w:tcPr>
           <w:p>
             <w:pPr>
-              <w:pStyle w:val="aff4"/>
+              <w:pStyle w:val="ad"/>
             </w:pPr>
             <w:r>
               <w:t>0</w:t>
@@ -6985,7 +6970,7 @@
           </w:tcPr>
           <w:p>
             <w:pPr>
-              <w:pStyle w:val="aff4"/>
+              <w:pStyle w:val="ad"/>
             </w:pPr>
             <w:r>
               <w:rPr>
@@ -7004,7 +6989,7 @@
           </w:tcPr>
           <w:p>
             <w:pPr>
-              <w:pStyle w:val="aff4"/>
+              <w:pStyle w:val="ad"/>
             </w:pPr>
             <w:r>
               <w:rPr>
@@ -7023,7 +7008,7 @@
           </w:tcPr>
           <w:p>
             <w:pPr>
-              <w:pStyle w:val="aff4"/>
+              <w:pStyle w:val="ad"/>
             </w:pPr>
             <w:r>
               <w:rPr>
@@ -7044,7 +7029,7 @@
           </w:tcPr>
           <w:p>
             <w:pPr>
-              <w:pStyle w:val="aff4"/>
+              <w:pStyle w:val="ad"/>
             </w:pPr>
             <w:r>
               <w:t>0</w:t>
@@ -7063,7 +7048,7 @@
           </w:tcPr>
           <w:p>
             <w:pPr>
-              <w:pStyle w:val="aff4"/>
+              <w:pStyle w:val="ad"/>
             </w:pPr>
             <w:r>
               <w:rPr>
@@ -7082,7 +7067,7 @@
           </w:tcPr>
           <w:p>
             <w:pPr>
-              <w:pStyle w:val="aff4"/>
+              <w:pStyle w:val="ad"/>
             </w:pPr>
             <w:r>
               <w:rPr>
@@ -7101,7 +7086,7 @@
           </w:tcPr>
           <w:p>
             <w:pPr>
-              <w:pStyle w:val="aff4"/>
+              <w:pStyle w:val="ad"/>
             </w:pPr>
             <w:r>
               <w:rPr>
@@ -7122,7 +7107,7 @@
           </w:tcPr>
           <w:p>
             <w:pPr>
-              <w:pStyle w:val="aff4"/>
+              <w:pStyle w:val="ad"/>
             </w:pPr>
             <w:r>
               <w:t>0</w:t>
@@ -7141,7 +7126,7 @@
           </w:tcPr>
           <w:p>
             <w:pPr>
-              <w:pStyle w:val="aff4"/>
+              <w:pStyle w:val="ad"/>
             </w:pPr>
             <w:r>
               <w:rPr>
@@ -7160,7 +7145,7 @@
           </w:tcPr>
           <w:p>
             <w:pPr>
-              <w:pStyle w:val="aff4"/>
+              <w:pStyle w:val="ad"/>
             </w:pPr>
             <w:r>
               <w:rPr>
@@ -7179,7 +7164,7 @@
           </w:tcPr>
           <w:p>
             <w:pPr>
-              <w:pStyle w:val="aff4"/>
+              <w:pStyle w:val="ad"/>
             </w:pPr>
             <w:r>
               <w:rPr>
@@ -7200,7 +7185,7 @@
           </w:tcPr>
           <w:p>
             <w:pPr>
-              <w:pStyle w:val="aff4"/>
+              <w:pStyle w:val="ad"/>
             </w:pPr>
             <w:r>
               <w:t>0</w:t>
@@ -7219,7 +7204,7 @@
           </w:tcPr>
           <w:p>
             <w:pPr>
-              <w:pStyle w:val="aff4"/>
+              <w:pStyle w:val="ad"/>
             </w:pPr>
             <w:r>
               <w:rPr>
@@ -7238,7 +7223,7 @@
           </w:tcPr>
           <w:p>
             <w:pPr>
-              <w:pStyle w:val="aff4"/>
+              <w:pStyle w:val="ad"/>
             </w:pPr>
             <w:r>
               <w:rPr>
@@ -7257,7 +7242,7 @@
           </w:tcPr>
           <w:p>
             <w:pPr>
-              <w:pStyle w:val="aff4"/>
+              <w:pStyle w:val="ad"/>
             </w:pPr>
             <w:r>
               <w:rPr>
@@ -7278,7 +7263,7 @@
           </w:tcPr>
           <w:p>
             <w:pPr>
-              <w:pStyle w:val="aff4"/>
+              <w:pStyle w:val="ad"/>
             </w:pPr>
             <w:r>
               <w:t>0</w:t>
@@ -7297,7 +7282,7 @@
           </w:tcPr>
           <w:p>
             <w:pPr>
-              <w:pStyle w:val="aff4"/>
+              <w:pStyle w:val="ad"/>
             </w:pPr>
             <w:r>
               <w:rPr>
@@ -7316,7 +7301,7 @@
           </w:tcPr>
           <w:p>
             <w:pPr>
-              <w:pStyle w:val="aff4"/>
+              <w:pStyle w:val="ad"/>
             </w:pPr>
             <w:r>
               <w:rPr>
@@ -7335,7 +7320,7 @@
           </w:tcPr>
           <w:p>
             <w:pPr>
-              <w:pStyle w:val="aff4"/>
+              <w:pStyle w:val="ad"/>
             </w:pPr>
             <w:r>
               <w:rPr>
@@ -7356,7 +7341,7 @@
           </w:tcPr>
           <w:p>
             <w:pPr>
-              <w:pStyle w:val="aff4"/>
+              <w:pStyle w:val="ad"/>
             </w:pPr>
             <w:r>
               <w:t>0</w:t>
@@ -7375,7 +7360,7 @@
           </w:tcPr>
           <w:p>
             <w:pPr>
-              <w:pStyle w:val="aff4"/>
+              <w:pStyle w:val="ad"/>
             </w:pPr>
             <w:r>
               <w:rPr>
@@ -7394,7 +7379,7 @@
           </w:tcPr>
           <w:p>
             <w:pPr>
-              <w:pStyle w:val="aff4"/>
+              <w:pStyle w:val="ad"/>
             </w:pPr>
             <w:r>
               <w:rPr>
@@ -7413,7 +7398,7 @@
           </w:tcPr>
           <w:p>
             <w:pPr>
-              <w:pStyle w:val="aff4"/>
+              <w:pStyle w:val="ad"/>
             </w:pPr>
             <w:r>
               <w:rPr>
@@ -7437,7 +7422,7 @@
           </w:tcPr>
           <w:p>
             <w:pPr>
-              <w:pStyle w:val="aff4"/>
+              <w:pStyle w:val="ad"/>
             </w:pPr>
             <w:r>
               <w:rPr>
@@ -7459,7 +7444,7 @@
           </w:tcPr>
           <w:p>
             <w:pPr>
-              <w:pStyle w:val="aff4"/>
+              <w:pStyle w:val="ad"/>
             </w:pPr>
             <w:r>
               <w:rPr>
@@ -7478,7 +7463,7 @@
           </w:tcPr>
           <w:p>
             <w:pPr>
-              <w:pStyle w:val="aff4"/>
+              <w:pStyle w:val="ad"/>
             </w:pPr>
             <w:r>
               <w:rPr>
@@ -7497,7 +7482,7 @@
           </w:tcPr>
           <w:p>
             <w:pPr>
-              <w:pStyle w:val="aff4"/>
+              <w:pStyle w:val="ad"/>
             </w:pPr>
             <w:r>
               <w:rPr>
@@ -7521,7 +7506,7 @@
           </w:tcPr>
           <w:p>
             <w:pPr>
-              <w:pStyle w:val="aff4"/>
+              <w:pStyle w:val="ad"/>
             </w:pPr>
             <w:r>
               <w:rPr>
@@ -7543,7 +7528,7 @@
           </w:tcPr>
           <w:p>
             <w:pPr>
-              <w:pStyle w:val="aff4"/>
+              <w:pStyle w:val="ad"/>
             </w:pPr>
             <w:r>
               <w:rPr>
@@ -7565,7 +7550,7 @@
           </w:tcPr>
           <w:p>
             <w:pPr>
-              <w:pStyle w:val="aff4"/>
+              <w:pStyle w:val="ad"/>
             </w:pPr>
             <w:r>
               <w:rPr>
@@ -7587,7 +7572,7 @@
           </w:tcPr>
           <w:p>
             <w:pPr>
-              <w:pStyle w:val="aff4"/>
+              <w:pStyle w:val="ad"/>
             </w:pPr>
             <w:r>
               <w:rPr>
@@ -7614,7 +7599,7 @@
           </w:tcPr>
           <w:p>
             <w:pPr>
-              <w:pStyle w:val="aff4"/>
+              <w:pStyle w:val="ad"/>
             </w:pPr>
           </w:p>
         </w:tc>
@@ -7630,7 +7615,7 @@
           </w:tcPr>
           <w:p>
             <w:pPr>
-              <w:pStyle w:val="aff4"/>
+              <w:pStyle w:val="ad"/>
             </w:pPr>
           </w:p>
         </w:tc>
@@ -7643,7 +7628,7 @@
           </w:tcPr>
           <w:p>
             <w:pPr>
-              <w:pStyle w:val="aff4"/>
+              <w:pStyle w:val="ad"/>
             </w:pPr>
             <w:r>
               <w:rPr>
@@ -7659,7 +7644,7 @@
           </w:tcPr>
           <w:p>
             <w:pPr>
-              <w:pStyle w:val="aff4"/>
+              <w:pStyle w:val="ad"/>
             </w:pPr>
             <w:r>
               <w:rPr>
@@ -7673,7 +7658,7 @@
     </w:tbl>
     <w:p>
       <w:pPr>
-        <w:pStyle w:val="aff4"/>
+        <w:pStyle w:val="ad"/>
       </w:pPr>
     </w:p>
     <w:p>
@@ -7800,13 +7785,13 @@
     </w:p>
     <w:p>
       <w:pPr>
-        <w:pStyle w:val="a1"/>
+        <w:pStyle w:val="a0"/>
         <w:ind w:firstLine="240"/>
       </w:pPr>
     </w:p>
     <w:p>
       <w:pPr>
-        <w:pStyle w:val="1"/>
+        <w:pStyle w:val="Heading1"/>
         <w:ind w:firstLine="241"/>
       </w:pPr>
       <w:bookmarkStart w:id="34" w:name="_Toc98960211"/>
@@ -7986,7 +7971,7 @@
     </w:p>
     <w:p>
       <w:pPr>
-        <w:pStyle w:val="2"/>
+        <w:pStyle w:val="Heading2"/>
       </w:pPr>
       <w:bookmarkStart w:id="36" w:name="_Toc98960212"/>
       <w:bookmarkStart w:id="37" w:name="_Toc127201563"/>
@@ -7994,7 +7979,6 @@
         <w:rPr>
           <w:rFonts w:hint="eastAsia"/>
         </w:rPr>
-        <w:lastRenderedPageBreak/>
         <w:t>月</w:t>
       </w:r>
       <w:r>
@@ -8054,7 +8038,7 @@
     </w:p>
     <w:tbl>
       <w:tblPr>
-        <w:tblStyle w:val="af9"/>
+        <w:tblStyle w:val="TableGrid"/>
         <w:tblW w:w="0" w:type="auto"/>
         <w:tblInd w:w="120" w:type="dxa"/>
         <w:tblLook w:val="04A0" w:firstRow="1" w:lastRow="0" w:firstColumn="1" w:lastColumn="0" w:noHBand="0" w:noVBand="1"/>
@@ -8070,7 +8054,7 @@
           </w:tcPr>
           <w:p>
             <w:pPr>
-              <w:pStyle w:val="aff4"/>
+              <w:pStyle w:val="ad"/>
             </w:pPr>
             <w:r>
               <w:rPr>
@@ -8086,7 +8070,7 @@
           </w:tcPr>
           <w:p>
             <w:pPr>
-              <w:pStyle w:val="aff4"/>
+              <w:pStyle w:val="ad"/>
             </w:pPr>
             <w:r>
               <w:t>04</w:t>
@@ -8098,7 +8082,7 @@
     <w:p/>
     <w:p>
       <w:pPr>
-        <w:pStyle w:val="2"/>
+        <w:pStyle w:val="Heading2"/>
       </w:pPr>
       <w:bookmarkStart w:id="38" w:name="_Toc98960213"/>
       <w:bookmarkStart w:id="39" w:name="_Toc127201564"/>
@@ -8163,7 +8147,7 @@
     </w:p>
     <w:tbl>
       <w:tblPr>
-        <w:tblStyle w:val="af9"/>
+        <w:tblStyle w:val="TableGrid"/>
         <w:tblW w:w="0" w:type="auto"/>
         <w:tblInd w:w="562" w:type="dxa"/>
         <w:tblLook w:val="04A0" w:firstRow="1" w:lastRow="0" w:firstColumn="1" w:lastColumn="0" w:noHBand="0" w:noVBand="1"/>
@@ -8181,7 +8165,7 @@
           </w:tcPr>
           <w:p>
             <w:pPr>
-              <w:pStyle w:val="aff4"/>
+              <w:pStyle w:val="ad"/>
             </w:pPr>
             <w:r>
               <w:rPr>
@@ -8197,7 +8181,7 @@
           </w:tcPr>
           <w:p>
             <w:pPr>
-              <w:pStyle w:val="aff4"/>
+              <w:pStyle w:val="ad"/>
             </w:pPr>
             <w:r>
               <w:rPr>
@@ -8213,7 +8197,7 @@
           </w:tcPr>
           <w:p>
             <w:pPr>
-              <w:pStyle w:val="aff4"/>
+              <w:pStyle w:val="ad"/>
             </w:pPr>
             <w:r>
               <w:rPr>
@@ -8229,7 +8213,7 @@
           </w:tcPr>
           <w:p>
             <w:pPr>
-              <w:pStyle w:val="aff4"/>
+              <w:pStyle w:val="ad"/>
             </w:pPr>
             <w:r>
               <w:rPr>
@@ -8247,7 +8231,7 @@
           </w:tcPr>
           <w:p>
             <w:pPr>
-              <w:pStyle w:val="aff4"/>
+              <w:pStyle w:val="ad"/>
             </w:pPr>
             <w:r>
               <w:t>A1</w:t>
@@ -8260,7 +8244,7 @@
           </w:tcPr>
           <w:p>
             <w:pPr>
-              <w:pStyle w:val="aff4"/>
+              <w:pStyle w:val="ad"/>
             </w:pPr>
             <w:r>
               <w:rPr>
@@ -8276,7 +8260,7 @@
           </w:tcPr>
           <w:p>
             <w:pPr>
-              <w:pStyle w:val="aff4"/>
+              <w:pStyle w:val="ad"/>
             </w:pPr>
             <w:r>
               <w:rPr>
@@ -8295,7 +8279,7 @@
           </w:tcPr>
           <w:p>
             <w:pPr>
-              <w:pStyle w:val="aff4"/>
+              <w:pStyle w:val="ad"/>
             </w:pPr>
             <w:r>
               <w:rPr>
@@ -8313,7 +8297,7 @@
           </w:tcPr>
           <w:p>
             <w:pPr>
-              <w:pStyle w:val="aff4"/>
+              <w:pStyle w:val="ad"/>
             </w:pPr>
             <w:r>
               <w:rPr>
@@ -8332,7 +8316,7 @@
           </w:tcPr>
           <w:p>
             <w:pPr>
-              <w:pStyle w:val="aff4"/>
+              <w:pStyle w:val="ad"/>
             </w:pPr>
             <w:r>
               <w:rPr>
@@ -8348,7 +8332,7 @@
           </w:tcPr>
           <w:p>
             <w:pPr>
-              <w:pStyle w:val="aff4"/>
+              <w:pStyle w:val="ad"/>
             </w:pPr>
             <w:r>
               <w:rPr>
@@ -8367,7 +8351,7 @@
           </w:tcPr>
           <w:p>
             <w:pPr>
-              <w:pStyle w:val="aff4"/>
+              <w:pStyle w:val="ad"/>
             </w:pPr>
             <w:r>
               <w:rPr>
@@ -8385,7 +8369,7 @@
           </w:tcPr>
           <w:p>
             <w:pPr>
-              <w:pStyle w:val="aff4"/>
+              <w:pStyle w:val="ad"/>
             </w:pPr>
             <w:r>
               <w:rPr>
@@ -8404,7 +8388,7 @@
           </w:tcPr>
           <w:p>
             <w:pPr>
-              <w:pStyle w:val="aff4"/>
+              <w:pStyle w:val="ad"/>
             </w:pPr>
             <w:r>
               <w:rPr>
@@ -8420,7 +8404,7 @@
           </w:tcPr>
           <w:p>
             <w:pPr>
-              <w:pStyle w:val="aff4"/>
+              <w:pStyle w:val="ad"/>
             </w:pPr>
             <w:r>
               <w:rPr>
@@ -8439,7 +8423,7 @@
           </w:tcPr>
           <w:p>
             <w:pPr>
-              <w:pStyle w:val="aff4"/>
+              <w:pStyle w:val="ad"/>
             </w:pPr>
             <w:r>
               <w:rPr>
@@ -8457,7 +8441,7 @@
           </w:tcPr>
           <w:p>
             <w:pPr>
-              <w:pStyle w:val="aff4"/>
+              <w:pStyle w:val="ad"/>
             </w:pPr>
             <w:r>
               <w:rPr>
@@ -8476,7 +8460,7 @@
           </w:tcPr>
           <w:p>
             <w:pPr>
-              <w:pStyle w:val="aff4"/>
+              <w:pStyle w:val="ad"/>
             </w:pPr>
             <w:r>
               <w:rPr>
@@ -8492,7 +8476,7 @@
           </w:tcPr>
           <w:p>
             <w:pPr>
-              <w:pStyle w:val="aff4"/>
+              <w:pStyle w:val="ad"/>
             </w:pPr>
             <w:r>
               <w:rPr>
@@ -8511,7 +8495,7 @@
           </w:tcPr>
           <w:p>
             <w:pPr>
-              <w:pStyle w:val="aff4"/>
+              <w:pStyle w:val="ad"/>
             </w:pPr>
             <w:r>
               <w:rPr>
@@ -8529,7 +8513,7 @@
           </w:tcPr>
           <w:p>
             <w:pPr>
-              <w:pStyle w:val="aff4"/>
+              <w:pStyle w:val="ad"/>
             </w:pPr>
             <w:r>
               <w:rPr>
@@ -8548,7 +8532,7 @@
           </w:tcPr>
           <w:p>
             <w:pPr>
-              <w:pStyle w:val="aff4"/>
+              <w:pStyle w:val="ad"/>
             </w:pPr>
             <w:r>
               <w:rPr>
@@ -8564,7 +8548,7 @@
           </w:tcPr>
           <w:p>
             <w:pPr>
-              <w:pStyle w:val="aff4"/>
+              <w:pStyle w:val="ad"/>
             </w:pPr>
             <w:r>
               <w:rPr>
@@ -8583,7 +8567,7 @@
           </w:tcPr>
           <w:p>
             <w:pPr>
-              <w:pStyle w:val="aff4"/>
+              <w:pStyle w:val="ad"/>
             </w:pPr>
             <w:r>
               <w:rPr>
@@ -8601,7 +8585,7 @@
           </w:tcPr>
           <w:p>
             <w:pPr>
-              <w:pStyle w:val="aff4"/>
+              <w:pStyle w:val="ad"/>
             </w:pPr>
             <w:r>
               <w:rPr>
@@ -8620,7 +8604,7 @@
           </w:tcPr>
           <w:p>
             <w:pPr>
-              <w:pStyle w:val="aff4"/>
+              <w:pStyle w:val="ad"/>
             </w:pPr>
             <w:r>
               <w:rPr>
@@ -8642,7 +8626,7 @@
           </w:tcPr>
           <w:p>
             <w:pPr>
-              <w:pStyle w:val="aff4"/>
+              <w:pStyle w:val="ad"/>
             </w:pPr>
             <w:r>
               <w:rPr>
@@ -8661,7 +8645,7 @@
           </w:tcPr>
           <w:p>
             <w:pPr>
-              <w:pStyle w:val="aff4"/>
+              <w:pStyle w:val="ad"/>
             </w:pPr>
             <w:r>
               <w:rPr>
@@ -8679,7 +8663,7 @@
           </w:tcPr>
           <w:p>
             <w:pPr>
-              <w:pStyle w:val="aff4"/>
+              <w:pStyle w:val="ad"/>
             </w:pPr>
             <w:r>
               <w:rPr>
@@ -8698,7 +8682,7 @@
           </w:tcPr>
           <w:p>
             <w:pPr>
-              <w:pStyle w:val="aff4"/>
+              <w:pStyle w:val="ad"/>
             </w:pPr>
             <w:r>
               <w:rPr>
@@ -8714,7 +8698,7 @@
           </w:tcPr>
           <w:p>
             <w:pPr>
-              <w:pStyle w:val="aff4"/>
+              <w:pStyle w:val="ad"/>
             </w:pPr>
             <w:r>
               <w:rPr>
@@ -8733,7 +8717,7 @@
           </w:tcPr>
           <w:p>
             <w:pPr>
-              <w:pStyle w:val="aff4"/>
+              <w:pStyle w:val="ad"/>
             </w:pPr>
             <w:r>
               <w:rPr>
@@ -8751,7 +8735,7 @@
           </w:tcPr>
           <w:p>
             <w:pPr>
-              <w:pStyle w:val="aff4"/>
+              <w:pStyle w:val="ad"/>
             </w:pPr>
             <w:r>
               <w:rPr>
@@ -8770,7 +8754,7 @@
           </w:tcPr>
           <w:p>
             <w:pPr>
-              <w:pStyle w:val="aff4"/>
+              <w:pStyle w:val="ad"/>
             </w:pPr>
             <w:r>
               <w:rPr>
@@ -8786,7 +8770,7 @@
           </w:tcPr>
           <w:p>
             <w:pPr>
-              <w:pStyle w:val="aff4"/>
+              <w:pStyle w:val="ad"/>
             </w:pPr>
             <w:r>
               <w:rPr>
@@ -8805,7 +8789,7 @@
           </w:tcPr>
           <w:p>
             <w:pPr>
-              <w:pStyle w:val="aff4"/>
+              <w:pStyle w:val="ad"/>
             </w:pPr>
             <w:r>
               <w:rPr>
@@ -8823,7 +8807,7 @@
           </w:tcPr>
           <w:p>
             <w:pPr>
-              <w:pStyle w:val="aff4"/>
+              <w:pStyle w:val="ad"/>
             </w:pPr>
             <w:r>
               <w:rPr>
@@ -8842,7 +8826,7 @@
           </w:tcPr>
           <w:p>
             <w:pPr>
-              <w:pStyle w:val="aff4"/>
+              <w:pStyle w:val="ad"/>
             </w:pPr>
             <w:r>
               <w:rPr>
@@ -8858,7 +8842,7 @@
           </w:tcPr>
           <w:p>
             <w:pPr>
-              <w:pStyle w:val="aff4"/>
+              <w:pStyle w:val="ad"/>
             </w:pPr>
           </w:p>
         </w:tc>
@@ -8868,7 +8852,7 @@
           </w:tcPr>
           <w:p>
             <w:pPr>
-              <w:pStyle w:val="aff4"/>
+              <w:pStyle w:val="ad"/>
             </w:pPr>
           </w:p>
         </w:tc>
@@ -8876,7 +8860,7 @@
     </w:tbl>
     <w:p>
       <w:pPr>
-        <w:pStyle w:val="2"/>
+        <w:pStyle w:val="Heading2"/>
       </w:pPr>
       <w:bookmarkStart w:id="40" w:name="_Toc98960214"/>
       <w:bookmarkStart w:id="41" w:name="_Toc127201565"/>
@@ -8941,7 +8925,7 @@
     </w:p>
     <w:tbl>
       <w:tblPr>
-        <w:tblStyle w:val="af9"/>
+        <w:tblStyle w:val="TableGrid"/>
         <w:tblW w:w="0" w:type="auto"/>
         <w:tblInd w:w="562" w:type="dxa"/>
         <w:tblLook w:val="04A0" w:firstRow="1" w:lastRow="0" w:firstColumn="1" w:lastColumn="0" w:noHBand="0" w:noVBand="1"/>
@@ -8957,7 +8941,7 @@
           </w:tcPr>
           <w:p>
             <w:pPr>
-              <w:pStyle w:val="aff4"/>
+              <w:pStyle w:val="ad"/>
             </w:pPr>
             <w:r>
               <w:rPr>
@@ -8973,7 +8957,7 @@
           </w:tcPr>
           <w:p>
             <w:pPr>
-              <w:pStyle w:val="aff4"/>
+              <w:pStyle w:val="ad"/>
             </w:pPr>
             <w:r>
               <w:rPr>
@@ -8991,7 +8975,7 @@
           </w:tcPr>
           <w:p>
             <w:pPr>
-              <w:pStyle w:val="aff4"/>
+              <w:pStyle w:val="ad"/>
             </w:pPr>
             <w:r>
               <w:rPr>
@@ -9013,7 +8997,7 @@
           </w:tcPr>
           <w:p>
             <w:pPr>
-              <w:pStyle w:val="aff4"/>
+              <w:pStyle w:val="ad"/>
             </w:pPr>
             <w:r>
               <w:rPr>
@@ -9031,7 +9015,7 @@
           </w:tcPr>
           <w:p>
             <w:pPr>
-              <w:pStyle w:val="aff4"/>
+              <w:pStyle w:val="ad"/>
             </w:pPr>
             <w:r>
               <w:rPr>
@@ -9050,7 +9034,7 @@
           </w:tcPr>
           <w:p>
             <w:pPr>
-              <w:pStyle w:val="aff4"/>
+              <w:pStyle w:val="ad"/>
             </w:pPr>
             <w:r>
               <w:rPr>
@@ -9068,7 +9052,7 @@
           </w:tcPr>
           <w:p>
             <w:pPr>
-              <w:pStyle w:val="aff4"/>
+              <w:pStyle w:val="ad"/>
             </w:pPr>
             <w:r>
               <w:rPr>
@@ -9087,7 +9071,7 @@
           </w:tcPr>
           <w:p>
             <w:pPr>
-              <w:pStyle w:val="aff4"/>
+              <w:pStyle w:val="ad"/>
             </w:pPr>
             <w:r>
               <w:rPr>
@@ -9105,7 +9089,7 @@
           </w:tcPr>
           <w:p>
             <w:pPr>
-              <w:pStyle w:val="aff4"/>
+              <w:pStyle w:val="ad"/>
             </w:pPr>
             <w:r>
               <w:rPr>
@@ -9124,7 +9108,7 @@
           </w:tcPr>
           <w:p>
             <w:pPr>
-              <w:pStyle w:val="aff4"/>
+              <w:pStyle w:val="ad"/>
             </w:pPr>
             <w:r>
               <w:rPr>
@@ -9138,7 +9122,7 @@
     </w:tbl>
     <w:p>
       <w:pPr>
-        <w:pStyle w:val="a1"/>
+        <w:pStyle w:val="a0"/>
         <w:ind w:firstLine="240"/>
       </w:pPr>
     </w:p>
@@ -9158,7 +9142,7 @@
     </w:p>
     <w:p>
       <w:pPr>
-        <w:pStyle w:val="1"/>
+        <w:pStyle w:val="Heading1"/>
         <w:ind w:firstLine="241"/>
       </w:pPr>
       <w:bookmarkStart w:id="42" w:name="_Toc98960215"/>
@@ -9183,14 +9167,7 @@
         <w:rPr>
           <w:rFonts w:hint="eastAsia"/>
         </w:rPr>
-        <w:t>、「金曜日は17時まで」等の特記事項を記載する場合</w:t>
-      </w:r>
-      <w:r>
-        <w:rPr>
-          <w:rFonts w:hint="eastAsia"/>
-        </w:rPr>
-        <w:lastRenderedPageBreak/>
-        <w:t>には、</w:t>
+        <w:t>、「金曜日は17時まで」等の特記事項を記載する場合には、</w:t>
       </w:r>
       <w:r>
         <w:rPr>
@@ -9337,13 +9314,13 @@
     </w:p>
     <w:p>
       <w:pPr>
-        <w:pStyle w:val="a2"/>
+        <w:pStyle w:val="a1"/>
         <w:ind w:left="120" w:firstLine="240"/>
       </w:pPr>
     </w:p>
     <w:p>
       <w:pPr>
-        <w:pStyle w:val="1"/>
+        <w:pStyle w:val="Heading1"/>
         <w:ind w:firstLine="241"/>
       </w:pPr>
       <w:bookmarkStart w:id="44" w:name="_Toc98960216"/>
@@ -9359,7 +9336,7 @@
     </w:p>
     <w:p>
       <w:pPr>
-        <w:pStyle w:val="2"/>
+        <w:pStyle w:val="Heading2"/>
       </w:pPr>
       <w:bookmarkStart w:id="46" w:name="_Toc98960217"/>
       <w:bookmarkStart w:id="47" w:name="_Toc127201568"/>
@@ -9412,7 +9389,7 @@
     </w:p>
     <w:p>
       <w:pPr>
-        <w:pStyle w:val="2"/>
+        <w:pStyle w:val="Heading2"/>
       </w:pPr>
       <w:bookmarkStart w:id="48" w:name="_Toc98960218"/>
       <w:bookmarkStart w:id="49" w:name="_Toc127201569"/>
@@ -9564,7 +9541,7 @@
     </w:p>
     <w:p>
       <w:pPr>
-        <w:pStyle w:val="2"/>
+        <w:pStyle w:val="Heading2"/>
       </w:pPr>
       <w:bookmarkStart w:id="50" w:name="_Toc98960219"/>
       <w:bookmarkStart w:id="51" w:name="_Toc127201570"/>
@@ -9683,7 +9660,7 @@
     </w:p>
     <w:p>
       <w:pPr>
-        <w:pStyle w:val="a1"/>
+        <w:pStyle w:val="a0"/>
         <w:ind w:firstLine="240"/>
       </w:pPr>
     </w:p>
@@ -9697,7 +9674,7 @@
     </w:p>
     <w:tbl>
       <w:tblPr>
-        <w:tblStyle w:val="af9"/>
+        <w:tblStyle w:val="TableGrid"/>
         <w:tblW w:w="0" w:type="auto"/>
         <w:tblInd w:w="120" w:type="dxa"/>
         <w:tblLook w:val="04A0" w:firstRow="1" w:lastRow="0" w:firstColumn="1" w:lastColumn="0" w:noHBand="0" w:noVBand="1"/>
@@ -9713,7 +9690,7 @@
           </w:tcPr>
           <w:p>
             <w:pPr>
-              <w:pStyle w:val="aff4"/>
+              <w:pStyle w:val="ad"/>
             </w:pPr>
             <w:r>
               <w:rPr>
@@ -9750,7 +9727,7 @@
           </w:tcPr>
           <w:p>
             <w:pPr>
-              <w:pStyle w:val="aff4"/>
+              <w:pStyle w:val="ad"/>
             </w:pPr>
             <w:r>
               <w:rPr>
@@ -9777,7 +9754,7 @@
           </w:tcPr>
           <w:p>
             <w:pPr>
-              <w:pStyle w:val="aff4"/>
+              <w:pStyle w:val="ad"/>
             </w:pPr>
             <w:r>
               <w:rPr>
@@ -9796,7 +9773,7 @@
           </w:tcPr>
           <w:p>
             <w:pPr>
-              <w:pStyle w:val="aff4"/>
+              <w:pStyle w:val="ad"/>
             </w:pPr>
             <w:r>
               <w:rPr>
@@ -9829,7 +9806,7 @@
     <w:p/>
     <w:p>
       <w:pPr>
-        <w:pStyle w:val="2"/>
+        <w:pStyle w:val="Heading2"/>
       </w:pPr>
       <w:bookmarkStart w:id="52" w:name="_Toc127201571"/>
       <w:r>
@@ -9842,7 +9819,7 @@
     </w:p>
     <w:p>
       <w:pPr>
-        <w:pStyle w:val="a1"/>
+        <w:pStyle w:val="a0"/>
         <w:ind w:firstLine="240"/>
       </w:pPr>
       <w:r>
@@ -9857,14 +9834,13 @@
     </w:p>
     <w:p>
       <w:pPr>
-        <w:pStyle w:val="a1"/>
+        <w:pStyle w:val="a0"/>
         <w:ind w:firstLine="240"/>
       </w:pPr>
       <w:r>
         <w:rPr>
           <w:rFonts w:hint="eastAsia"/>
         </w:rPr>
-        <w:lastRenderedPageBreak/>
         <w:t>基本的には</w:t>
       </w:r>
       <w:r>
@@ -9874,7 +9850,7 @@
     <w:p/>
     <w:p>
       <w:pPr>
-        <w:pStyle w:val="1"/>
+        <w:pStyle w:val="Heading1"/>
         <w:ind w:firstLine="241"/>
       </w:pPr>
       <w:bookmarkStart w:id="53" w:name="_Toc98960220"/>
@@ -9890,13 +9866,13 @@
     </w:p>
     <w:p>
       <w:pPr>
-        <w:pStyle w:val="a0"/>
+        <w:pStyle w:val="a"/>
         <w:ind w:firstLine="240"/>
       </w:pPr>
     </w:p>
     <w:tbl>
       <w:tblPr>
-        <w:tblStyle w:val="af9"/>
+        <w:tblStyle w:val="TableGrid"/>
         <w:tblW w:w="0" w:type="auto"/>
         <w:tblLook w:val="04A0" w:firstRow="1" w:lastRow="0" w:firstColumn="1" w:lastColumn="0" w:noHBand="0" w:noVBand="1"/>
       </w:tblPr>
@@ -9913,7 +9889,7 @@
           </w:tcPr>
           <w:p>
             <w:pPr>
-              <w:pStyle w:val="aff4"/>
+              <w:pStyle w:val="ad"/>
               <w:jc w:val="center"/>
               <w:rPr>
                 <w:rFonts w:asciiTheme="minorEastAsia" w:eastAsiaTheme="minorEastAsia" w:hAnsiTheme="minorEastAsia"/>
@@ -9938,7 +9914,7 @@
           </w:tcPr>
           <w:p>
             <w:pPr>
-              <w:pStyle w:val="aff4"/>
+              <w:pStyle w:val="ad"/>
               <w:jc w:val="center"/>
               <w:rPr>
                 <w:rFonts w:asciiTheme="minorEastAsia" w:eastAsiaTheme="minorEastAsia" w:hAnsiTheme="minorEastAsia"/>
@@ -9963,7 +9939,7 @@
           </w:tcPr>
           <w:p>
             <w:pPr>
-              <w:pStyle w:val="aff4"/>
+              <w:pStyle w:val="ad"/>
               <w:jc w:val="center"/>
               <w:rPr>
                 <w:rFonts w:asciiTheme="minorEastAsia" w:eastAsiaTheme="minorEastAsia" w:hAnsiTheme="minorEastAsia"/>
@@ -9998,7 +9974,7 @@
           </w:tcPr>
           <w:p>
             <w:pPr>
-              <w:pStyle w:val="aff4"/>
+              <w:pStyle w:val="ad"/>
               <w:jc w:val="left"/>
               <w:rPr>
                 <w:rFonts w:asciiTheme="minorEastAsia" w:eastAsiaTheme="minorEastAsia" w:hAnsiTheme="minorEastAsia"/>
@@ -10039,7 +10015,7 @@
           </w:tcPr>
           <w:p>
             <w:pPr>
-              <w:pStyle w:val="aff4"/>
+              <w:pStyle w:val="ad"/>
               <w:rPr>
                 <w:rFonts w:asciiTheme="minorEastAsia" w:eastAsiaTheme="minorEastAsia" w:hAnsiTheme="minorEastAsia"/>
                 <w:sz w:val="18"/>
@@ -10052,7 +10028,15 @@
                 <w:sz w:val="18"/>
                 <w:szCs w:val="18"/>
               </w:rPr>
-              <w:t>P9</w:t>
+              <w:t>6</w:t>
+            </w:r>
+            <w:r>
+              <w:rPr>
+                <w:rFonts w:asciiTheme="minorEastAsia" w:eastAsiaTheme="minorEastAsia" w:hAnsiTheme="minorEastAsia"/>
+                <w:sz w:val="18"/>
+                <w:szCs w:val="18"/>
+              </w:rPr>
+              <w:t>.2, 8.4</w:t>
             </w:r>
           </w:p>
         </w:tc>
@@ -10075,12 +10059,12 @@
             </w:pPr>
             <w:r>
               <w:rPr>
-                <w:rFonts w:asciiTheme="minorEastAsia" w:eastAsiaTheme="minorEastAsia" w:hAnsiTheme="minorEastAsia" w:cs="Segoe UI"/>
+                <w:rFonts w:asciiTheme="minorEastAsia" w:eastAsiaTheme="minorEastAsia" w:hAnsiTheme="minorEastAsia" w:cs="Segoe UI" w:hint="eastAsia"/>
                 <w:kern w:val="0"/>
                 <w:sz w:val="18"/>
                 <w:szCs w:val="18"/>
               </w:rPr>
-              <w:t>8.4 日付等が不明のときのコード表記 追記</w:t>
+              <w:t>季節コードを住基ネットにあわせて変更。不詳日のコードの考え方を追記</w:t>
             </w:r>
           </w:p>
         </w:tc>
@@ -10093,7 +10077,7 @@
           </w:tcPr>
           <w:p>
             <w:pPr>
-              <w:pStyle w:val="aff4"/>
+              <w:pStyle w:val="ad"/>
               <w:jc w:val="left"/>
               <w:rPr>
                 <w:rFonts w:asciiTheme="minorEastAsia" w:eastAsiaTheme="minorEastAsia" w:hAnsiTheme="minorEastAsia"/>
@@ -10150,7 +10134,7 @@
           </w:tcPr>
           <w:p>
             <w:pPr>
-              <w:pStyle w:val="aff4"/>
+              <w:pStyle w:val="ad"/>
               <w:rPr>
                 <w:rFonts w:asciiTheme="minorEastAsia" w:eastAsiaTheme="minorEastAsia" w:hAnsiTheme="minorEastAsia"/>
                 <w:sz w:val="18"/>
@@ -10183,7 +10167,7 @@
           </w:tcPr>
           <w:p>
             <w:pPr>
-              <w:pStyle w:val="aff4"/>
+              <w:pStyle w:val="ad"/>
               <w:rPr>
                 <w:rFonts w:asciiTheme="minorEastAsia" w:eastAsiaTheme="minorEastAsia" w:hAnsiTheme="minorEastAsia"/>
                 <w:sz w:val="18"/>
@@ -10281,7 +10265,7 @@
           </w:tcPr>
           <w:p>
             <w:pPr>
-              <w:pStyle w:val="aff4"/>
+              <w:pStyle w:val="ad"/>
               <w:rPr>
                 <w:rFonts w:asciiTheme="minorEastAsia" w:eastAsiaTheme="minorEastAsia" w:hAnsiTheme="minorEastAsia"/>
                 <w:sz w:val="18"/>
@@ -10337,7 +10321,7 @@
           </w:tcPr>
           <w:p>
             <w:pPr>
-              <w:pStyle w:val="aff4"/>
+              <w:pStyle w:val="ad"/>
               <w:rPr>
                 <w:rFonts w:asciiTheme="minorEastAsia" w:eastAsiaTheme="minorEastAsia" w:hAnsiTheme="minorEastAsia"/>
                 <w:sz w:val="18"/>
@@ -10355,7 +10339,7 @@
           </w:p>
           <w:p>
             <w:pPr>
-              <w:pStyle w:val="aff4"/>
+              <w:pStyle w:val="ad"/>
               <w:rPr>
                 <w:rFonts w:asciiTheme="minorEastAsia" w:eastAsiaTheme="minorEastAsia" w:hAnsiTheme="minorEastAsia"/>
                 <w:sz w:val="18"/>
@@ -10365,7 +10349,7 @@
           </w:p>
           <w:p>
             <w:pPr>
-              <w:pStyle w:val="aff4"/>
+              <w:pStyle w:val="ad"/>
               <w:rPr>
                 <w:rFonts w:asciiTheme="minorEastAsia" w:eastAsiaTheme="minorEastAsia" w:hAnsiTheme="minorEastAsia"/>
                 <w:sz w:val="18"/>
@@ -10383,7 +10367,7 @@
           </w:p>
           <w:p>
             <w:pPr>
-              <w:pStyle w:val="aff4"/>
+              <w:pStyle w:val="ad"/>
               <w:rPr>
                 <w:rFonts w:asciiTheme="minorEastAsia" w:eastAsiaTheme="minorEastAsia" w:hAnsiTheme="minorEastAsia"/>
                 <w:sz w:val="18"/>
@@ -10401,7 +10385,7 @@
           </w:p>
           <w:p>
             <w:pPr>
-              <w:pStyle w:val="aff4"/>
+              <w:pStyle w:val="ad"/>
               <w:rPr>
                 <w:rFonts w:asciiTheme="minorEastAsia" w:eastAsiaTheme="minorEastAsia" w:hAnsiTheme="minorEastAsia"/>
                 <w:sz w:val="18"/>
@@ -10425,7 +10409,7 @@
           </w:tcPr>
           <w:p>
             <w:pPr>
-              <w:pStyle w:val="aff4"/>
+              <w:pStyle w:val="ad"/>
               <w:rPr>
                 <w:rFonts w:asciiTheme="minorEastAsia" w:eastAsiaTheme="minorEastAsia" w:hAnsiTheme="minorEastAsia"/>
                 <w:sz w:val="18"/>
@@ -10451,7 +10435,7 @@
           </w:p>
           <w:p>
             <w:pPr>
-              <w:pStyle w:val="aff4"/>
+              <w:pStyle w:val="ad"/>
               <w:rPr>
                 <w:rFonts w:asciiTheme="minorEastAsia" w:eastAsiaTheme="minorEastAsia" w:hAnsiTheme="minorEastAsia"/>
                 <w:sz w:val="18"/>
@@ -10477,7 +10461,7 @@
           </w:p>
           <w:p>
             <w:pPr>
-              <w:pStyle w:val="aff4"/>
+              <w:pStyle w:val="ad"/>
               <w:rPr>
                 <w:rFonts w:asciiTheme="minorEastAsia" w:eastAsiaTheme="minorEastAsia" w:hAnsiTheme="minorEastAsia"/>
                 <w:sz w:val="18"/>
@@ -10495,7 +10479,7 @@
           </w:p>
           <w:p>
             <w:pPr>
-              <w:pStyle w:val="aff4"/>
+              <w:pStyle w:val="ad"/>
               <w:rPr>
                 <w:rFonts w:asciiTheme="minorEastAsia" w:eastAsiaTheme="minorEastAsia" w:hAnsiTheme="minorEastAsia"/>
                 <w:sz w:val="18"/>
@@ -10520,7 +10504,7 @@
           </w:tcPr>
           <w:p>
             <w:pPr>
-              <w:pStyle w:val="aff4"/>
+              <w:pStyle w:val="ad"/>
               <w:rPr>
                 <w:rFonts w:asciiTheme="minorEastAsia" w:eastAsiaTheme="minorEastAsia" w:hAnsiTheme="minorEastAsia"/>
                 <w:sz w:val="18"/>
@@ -10543,7 +10527,7 @@
           </w:tcPr>
           <w:p>
             <w:pPr>
-              <w:pStyle w:val="aff4"/>
+              <w:pStyle w:val="ad"/>
               <w:rPr>
                 <w:rFonts w:asciiTheme="minorEastAsia" w:eastAsiaTheme="minorEastAsia" w:hAnsiTheme="minorEastAsia"/>
                 <w:sz w:val="18"/>
@@ -10561,7 +10545,7 @@
           </w:p>
           <w:p>
             <w:pPr>
-              <w:pStyle w:val="aff4"/>
+              <w:pStyle w:val="ad"/>
               <w:rPr>
                 <w:rFonts w:asciiTheme="minorEastAsia" w:eastAsiaTheme="minorEastAsia" w:hAnsiTheme="minorEastAsia"/>
                 <w:sz w:val="18"/>
@@ -10579,7 +10563,7 @@
           </w:p>
           <w:p>
             <w:pPr>
-              <w:pStyle w:val="aff4"/>
+              <w:pStyle w:val="ad"/>
               <w:rPr>
                 <w:rFonts w:asciiTheme="minorEastAsia" w:eastAsiaTheme="minorEastAsia" w:hAnsiTheme="minorEastAsia"/>
                 <w:sz w:val="18"/>
@@ -10602,7 +10586,7 @@
           </w:tcPr>
           <w:p>
             <w:pPr>
-              <w:pStyle w:val="aff4"/>
+              <w:pStyle w:val="ad"/>
               <w:rPr>
                 <w:rFonts w:asciiTheme="minorEastAsia" w:eastAsiaTheme="minorEastAsia" w:hAnsiTheme="minorEastAsia"/>
                 <w:sz w:val="18"/>
@@ -10620,7 +10604,7 @@
           </w:p>
           <w:p>
             <w:pPr>
-              <w:pStyle w:val="aff4"/>
+              <w:pStyle w:val="ad"/>
               <w:rPr>
                 <w:rFonts w:asciiTheme="minorEastAsia" w:eastAsiaTheme="minorEastAsia" w:hAnsiTheme="minorEastAsia"/>
                 <w:sz w:val="18"/>
@@ -10638,7 +10622,7 @@
           </w:p>
           <w:p>
             <w:pPr>
-              <w:pStyle w:val="aff4"/>
+              <w:pStyle w:val="ad"/>
               <w:rPr>
                 <w:rFonts w:asciiTheme="minorEastAsia" w:eastAsiaTheme="minorEastAsia" w:hAnsiTheme="minorEastAsia"/>
                 <w:sz w:val="18"/>
@@ -10663,7 +10647,7 @@
           </w:tcPr>
           <w:p>
             <w:pPr>
-              <w:pStyle w:val="aff4"/>
+              <w:pStyle w:val="ad"/>
               <w:rPr>
                 <w:rFonts w:asciiTheme="minorEastAsia" w:eastAsiaTheme="minorEastAsia" w:hAnsiTheme="minorEastAsia"/>
                 <w:sz w:val="18"/>
@@ -10734,7 +10718,7 @@
           </w:tcPr>
           <w:p>
             <w:pPr>
-              <w:pStyle w:val="aff4"/>
+              <w:pStyle w:val="ad"/>
               <w:rPr>
                 <w:rFonts w:asciiTheme="minorEastAsia" w:eastAsiaTheme="minorEastAsia" w:hAnsiTheme="minorEastAsia"/>
                 <w:sz w:val="18"/>
@@ -10757,7 +10741,7 @@
           </w:tcPr>
           <w:p>
             <w:pPr>
-              <w:pStyle w:val="aff4"/>
+              <w:pStyle w:val="ad"/>
               <w:rPr>
                 <w:rFonts w:asciiTheme="minorEastAsia" w:eastAsiaTheme="minorEastAsia" w:hAnsiTheme="minorEastAsia"/>
                 <w:sz w:val="18"/>
@@ -10782,7 +10766,7 @@
           </w:tcPr>
           <w:p>
             <w:pPr>
-              <w:pStyle w:val="aff4"/>
+              <w:pStyle w:val="ad"/>
               <w:rPr>
                 <w:rFonts w:asciiTheme="minorEastAsia" w:eastAsiaTheme="minorEastAsia" w:hAnsiTheme="minorEastAsia"/>
                 <w:sz w:val="18"/>
@@ -10853,7 +10837,7 @@
           </w:tcPr>
           <w:p>
             <w:pPr>
-              <w:pStyle w:val="aff4"/>
+              <w:pStyle w:val="ad"/>
               <w:rPr>
                 <w:rFonts w:asciiTheme="minorEastAsia" w:eastAsiaTheme="minorEastAsia" w:hAnsiTheme="minorEastAsia"/>
                 <w:sz w:val="18"/>
@@ -10876,7 +10860,7 @@
           </w:tcPr>
           <w:p>
             <w:pPr>
-              <w:pStyle w:val="aff4"/>
+              <w:pStyle w:val="ad"/>
               <w:rPr>
                 <w:rFonts w:asciiTheme="minorEastAsia" w:eastAsiaTheme="minorEastAsia" w:hAnsiTheme="minorEastAsia"/>
                 <w:sz w:val="18"/>
@@ -10897,7 +10881,7 @@
     </w:tbl>
     <w:p>
       <w:pPr>
-        <w:pStyle w:val="a1"/>
+        <w:pStyle w:val="a0"/>
         <w:ind w:firstLineChars="0" w:firstLine="0"/>
       </w:pPr>
     </w:p>
@@ -10948,7 +10932,7 @@
     <w:sdtContent>
       <w:p>
         <w:pPr>
-          <w:pStyle w:val="aa"/>
+          <w:pStyle w:val="Footer"/>
         </w:pPr>
         <w:r>
           <w:fldChar w:fldCharType="begin"/>
@@ -10974,7 +10958,7 @@
   </w:sdt>
   <w:p>
     <w:pPr>
-      <w:pStyle w:val="aa"/>
+      <w:pStyle w:val="Footer"/>
     </w:pPr>
   </w:p>
 </w:ftr>
@@ -12247,7 +12231,7 @@
     <w:lvl w:ilvl="2">
       <w:start w:val="1"/>
       <w:numFmt w:val="decimal"/>
-      <w:pStyle w:val="3"/>
+      <w:pStyle w:val="Heading3"/>
       <w:suff w:val="nothing"/>
       <w:lvlText w:val="%3)"/>
       <w:lvlJc w:val="left"/>
@@ -12269,7 +12253,7 @@
     <w:lvl w:ilvl="3">
       <w:start w:val="1"/>
       <w:numFmt w:val="aiueoFullWidth"/>
-      <w:pStyle w:val="4"/>
+      <w:pStyle w:val="Heading4"/>
       <w:suff w:val="nothing"/>
       <w:lvlText w:val="%4"/>
       <w:lvlJc w:val="left"/>
@@ -12291,7 +12275,7 @@
     <w:lvl w:ilvl="4">
       <w:start w:val="1"/>
       <w:numFmt w:val="lowerLetter"/>
-      <w:pStyle w:val="5"/>
+      <w:pStyle w:val="Heading5"/>
       <w:suff w:val="nothing"/>
       <w:lvlText w:val="%5)"/>
       <w:lvlJc w:val="left"/>
@@ -12313,7 +12297,7 @@
     <w:lvl w:ilvl="5">
       <w:start w:val="1"/>
       <w:numFmt w:val="iroha"/>
-      <w:pStyle w:val="6"/>
+      <w:pStyle w:val="Heading6"/>
       <w:suff w:val="nothing"/>
       <w:lvlText w:val="%6)"/>
       <w:lvlJc w:val="left"/>
@@ -12591,7 +12575,7 @@
     <w:lvl w:ilvl="0">
       <w:start w:val="1"/>
       <w:numFmt w:val="decimal"/>
-      <w:pStyle w:val="1"/>
+      <w:pStyle w:val="Heading1"/>
       <w:lvlText w:val="%1 "/>
       <w:lvlJc w:val="left"/>
       <w:pPr>
@@ -12604,7 +12588,7 @@
     <w:lvl w:ilvl="1">
       <w:start w:val="1"/>
       <w:numFmt w:val="decimal"/>
-      <w:pStyle w:val="2"/>
+      <w:pStyle w:val="Heading2"/>
       <w:lvlText w:val="%1.%2 "/>
       <w:lvlJc w:val="left"/>
       <w:pPr>
@@ -13610,7 +13594,7 @@
     <w:lsdException w:name="Unresolved Mention" w:semiHidden="1" w:unhideWhenUsed="1"/>
     <w:lsdException w:name="Smart Link" w:semiHidden="1" w:unhideWhenUsed="1"/>
   </w:latentStyles>
-  <w:style w:type="paragraph" w:default="1" w:styleId="a">
+  <w:style w:type="paragraph" w:default="1" w:styleId="Normal">
     <w:name w:val="Normal"/>
     <w:qFormat/>
     <w:rsid w:val="00235759"/>
@@ -13624,11 +13608,11 @@
       <w:sz w:val="24"/>
     </w:rPr>
   </w:style>
-  <w:style w:type="paragraph" w:styleId="1">
+  <w:style w:type="paragraph" w:styleId="Heading1">
     <w:name w:val="heading 1"/>
-    <w:basedOn w:val="a"/>
-    <w:next w:val="a0"/>
-    <w:link w:val="10"/>
+    <w:basedOn w:val="Normal"/>
+    <w:next w:val="a"/>
+    <w:link w:val="Heading1Char"/>
     <w:uiPriority w:val="9"/>
     <w:qFormat/>
     <w:rsid w:val="00E167B3"/>
@@ -13651,11 +13635,11 @@
       <w:szCs w:val="36"/>
     </w:rPr>
   </w:style>
-  <w:style w:type="paragraph" w:styleId="2">
+  <w:style w:type="paragraph" w:styleId="Heading2">
     <w:name w:val="heading 2"/>
-    <w:basedOn w:val="a"/>
-    <w:next w:val="a1"/>
-    <w:link w:val="20"/>
+    <w:basedOn w:val="Normal"/>
+    <w:next w:val="a0"/>
+    <w:link w:val="Heading2Char"/>
     <w:uiPriority w:val="9"/>
     <w:unhideWhenUsed/>
     <w:qFormat/>
@@ -13676,11 +13660,11 @@
       <w:szCs w:val="32"/>
     </w:rPr>
   </w:style>
-  <w:style w:type="paragraph" w:styleId="3">
+  <w:style w:type="paragraph" w:styleId="Heading3">
     <w:name w:val="heading 3"/>
-    <w:basedOn w:val="a"/>
-    <w:next w:val="a2"/>
-    <w:link w:val="30"/>
+    <w:basedOn w:val="Normal"/>
+    <w:next w:val="a1"/>
+    <w:link w:val="Heading3Char"/>
     <w:uiPriority w:val="9"/>
     <w:unhideWhenUsed/>
     <w:qFormat/>
@@ -13699,11 +13683,11 @@
       <w:rFonts w:asciiTheme="majorHAnsi" w:hAnsiTheme="majorHAnsi" w:cstheme="majorBidi"/>
     </w:rPr>
   </w:style>
-  <w:style w:type="paragraph" w:styleId="4">
+  <w:style w:type="paragraph" w:styleId="Heading4">
     <w:name w:val="heading 4"/>
-    <w:basedOn w:val="a"/>
-    <w:next w:val="a3"/>
-    <w:link w:val="40"/>
+    <w:basedOn w:val="Normal"/>
+    <w:next w:val="a2"/>
+    <w:link w:val="Heading4Char"/>
     <w:uiPriority w:val="9"/>
     <w:unhideWhenUsed/>
     <w:qFormat/>
@@ -13722,11 +13706,11 @@
       <w:bCs/>
     </w:rPr>
   </w:style>
-  <w:style w:type="paragraph" w:styleId="5">
+  <w:style w:type="paragraph" w:styleId="Heading5">
     <w:name w:val="heading 5"/>
-    <w:basedOn w:val="a"/>
-    <w:next w:val="a4"/>
-    <w:link w:val="50"/>
+    <w:basedOn w:val="Normal"/>
+    <w:next w:val="a3"/>
+    <w:link w:val="Heading5Char"/>
     <w:uiPriority w:val="9"/>
     <w:unhideWhenUsed/>
     <w:qFormat/>
@@ -13745,11 +13729,11 @@
       <w:rFonts w:hAnsiTheme="majorHAnsi" w:cstheme="majorBidi"/>
     </w:rPr>
   </w:style>
-  <w:style w:type="paragraph" w:styleId="6">
+  <w:style w:type="paragraph" w:styleId="Heading6">
     <w:name w:val="heading 6"/>
-    <w:basedOn w:val="a"/>
-    <w:next w:val="a"/>
-    <w:link w:val="60"/>
+    <w:basedOn w:val="Normal"/>
+    <w:next w:val="Normal"/>
+    <w:link w:val="Heading6Char"/>
     <w:uiPriority w:val="9"/>
     <w:unhideWhenUsed/>
     <w:qFormat/>
@@ -13768,11 +13752,11 @@
       <w:bCs/>
     </w:rPr>
   </w:style>
-  <w:style w:type="paragraph" w:styleId="7">
+  <w:style w:type="paragraph" w:styleId="Heading7">
     <w:name w:val="heading 7"/>
-    <w:basedOn w:val="a"/>
-    <w:next w:val="a"/>
-    <w:link w:val="70"/>
+    <w:basedOn w:val="Normal"/>
+    <w:next w:val="Normal"/>
+    <w:link w:val="Heading7Char"/>
     <w:uiPriority w:val="9"/>
     <w:semiHidden/>
     <w:unhideWhenUsed/>
@@ -13782,11 +13766,11 @@
       <w:outlineLvl w:val="6"/>
     </w:pPr>
   </w:style>
-  <w:style w:type="paragraph" w:styleId="8">
+  <w:style w:type="paragraph" w:styleId="Heading8">
     <w:name w:val="heading 8"/>
-    <w:basedOn w:val="a"/>
-    <w:next w:val="a"/>
-    <w:link w:val="80"/>
+    <w:basedOn w:val="Normal"/>
+    <w:next w:val="Normal"/>
+    <w:link w:val="Heading8Char"/>
     <w:uiPriority w:val="9"/>
     <w:unhideWhenUsed/>
     <w:rsid w:val="008435A3"/>
@@ -13795,11 +13779,11 @@
       <w:outlineLvl w:val="7"/>
     </w:pPr>
   </w:style>
-  <w:style w:type="paragraph" w:styleId="9">
+  <w:style w:type="paragraph" w:styleId="Heading9">
     <w:name w:val="heading 9"/>
-    <w:basedOn w:val="a"/>
-    <w:next w:val="a"/>
-    <w:link w:val="90"/>
+    <w:basedOn w:val="Normal"/>
+    <w:next w:val="Normal"/>
+    <w:link w:val="Heading9Char"/>
     <w:uiPriority w:val="9"/>
     <w:unhideWhenUsed/>
     <w:rsid w:val="008435A3"/>
@@ -13808,13 +13792,13 @@
       <w:outlineLvl w:val="8"/>
     </w:pPr>
   </w:style>
-  <w:style w:type="character" w:default="1" w:styleId="a5">
+  <w:style w:type="character" w:default="1" w:styleId="DefaultParagraphFont">
     <w:name w:val="Default Paragraph Font"/>
     <w:uiPriority w:val="1"/>
     <w:semiHidden/>
     <w:unhideWhenUsed/>
   </w:style>
-  <w:style w:type="table" w:default="1" w:styleId="a6">
+  <w:style w:type="table" w:default="1" w:styleId="TableNormal">
     <w:name w:val="Normal Table"/>
     <w:uiPriority w:val="99"/>
     <w:semiHidden/>
@@ -13829,16 +13813,16 @@
       </w:tblCellMar>
     </w:tblPr>
   </w:style>
-  <w:style w:type="numbering" w:default="1" w:styleId="a7">
+  <w:style w:type="numbering" w:default="1" w:styleId="NoList">
     <w:name w:val="No List"/>
     <w:uiPriority w:val="99"/>
     <w:semiHidden/>
     <w:unhideWhenUsed/>
   </w:style>
-  <w:style w:type="paragraph" w:styleId="a8">
+  <w:style w:type="paragraph" w:styleId="Header">
     <w:name w:val="header"/>
-    <w:basedOn w:val="a"/>
-    <w:link w:val="a9"/>
+    <w:basedOn w:val="Normal"/>
+    <w:link w:val="HeaderChar"/>
     <w:uiPriority w:val="99"/>
     <w:unhideWhenUsed/>
     <w:rsid w:val="00DE2071"/>
@@ -13850,17 +13834,17 @@
       <w:snapToGrid w:val="0"/>
     </w:pPr>
   </w:style>
-  <w:style w:type="character" w:customStyle="1" w:styleId="a9">
-    <w:name w:val="ヘッダー (文字)"/>
-    <w:basedOn w:val="a5"/>
-    <w:link w:val="a8"/>
+  <w:style w:type="character" w:customStyle="1" w:styleId="HeaderChar">
+    <w:name w:val="Header Char"/>
+    <w:basedOn w:val="DefaultParagraphFont"/>
+    <w:link w:val="Header"/>
     <w:uiPriority w:val="99"/>
     <w:rsid w:val="00DE2071"/>
   </w:style>
-  <w:style w:type="paragraph" w:styleId="aa">
+  <w:style w:type="paragraph" w:styleId="Footer">
     <w:name w:val="footer"/>
-    <w:basedOn w:val="a"/>
-    <w:link w:val="ab"/>
+    <w:basedOn w:val="Normal"/>
+    <w:link w:val="FooterChar"/>
     <w:uiPriority w:val="99"/>
     <w:unhideWhenUsed/>
     <w:rsid w:val="00DE2071"/>
@@ -13872,18 +13856,18 @@
       <w:snapToGrid w:val="0"/>
     </w:pPr>
   </w:style>
-  <w:style w:type="character" w:customStyle="1" w:styleId="ab">
-    <w:name w:val="フッター (文字)"/>
-    <w:basedOn w:val="a5"/>
-    <w:link w:val="aa"/>
+  <w:style w:type="character" w:customStyle="1" w:styleId="FooterChar">
+    <w:name w:val="Footer Char"/>
+    <w:basedOn w:val="DefaultParagraphFont"/>
+    <w:link w:val="Footer"/>
     <w:uiPriority w:val="99"/>
     <w:rsid w:val="00DE2071"/>
   </w:style>
-  <w:style w:type="paragraph" w:styleId="ac">
+  <w:style w:type="paragraph" w:styleId="Title">
     <w:name w:val="Title"/>
-    <w:basedOn w:val="a"/>
-    <w:next w:val="a"/>
-    <w:link w:val="ad"/>
+    <w:basedOn w:val="Normal"/>
+    <w:next w:val="Normal"/>
+    <w:link w:val="TitleChar"/>
     <w:uiPriority w:val="10"/>
     <w:qFormat/>
     <w:rsid w:val="00A64869"/>
@@ -13898,10 +13882,10 @@
       <w:szCs w:val="32"/>
     </w:rPr>
   </w:style>
-  <w:style w:type="character" w:customStyle="1" w:styleId="ad">
-    <w:name w:val="表題 (文字)"/>
-    <w:basedOn w:val="a5"/>
-    <w:link w:val="ac"/>
+  <w:style w:type="character" w:customStyle="1" w:styleId="TitleChar">
+    <w:name w:val="Title Char"/>
+    <w:basedOn w:val="DefaultParagraphFont"/>
+    <w:link w:val="Title"/>
     <w:uiPriority w:val="10"/>
     <w:rsid w:val="00A64869"/>
     <w:rPr>
@@ -13910,11 +13894,11 @@
       <w:szCs w:val="32"/>
     </w:rPr>
   </w:style>
-  <w:style w:type="paragraph" w:styleId="ae">
+  <w:style w:type="paragraph" w:styleId="Subtitle">
     <w:name w:val="Subtitle"/>
-    <w:basedOn w:val="a"/>
-    <w:next w:val="a"/>
-    <w:link w:val="af"/>
+    <w:basedOn w:val="Normal"/>
+    <w:next w:val="Normal"/>
+    <w:link w:val="SubtitleChar"/>
     <w:uiPriority w:val="11"/>
     <w:qFormat/>
     <w:rsid w:val="00A64869"/>
@@ -13928,10 +13912,10 @@
       <w:szCs w:val="24"/>
     </w:rPr>
   </w:style>
-  <w:style w:type="character" w:customStyle="1" w:styleId="af">
-    <w:name w:val="副題 (文字)"/>
-    <w:basedOn w:val="a5"/>
-    <w:link w:val="ae"/>
+  <w:style w:type="character" w:customStyle="1" w:styleId="SubtitleChar">
+    <w:name w:val="Subtitle Char"/>
+    <w:basedOn w:val="DefaultParagraphFont"/>
+    <w:link w:val="Subtitle"/>
     <w:uiPriority w:val="11"/>
     <w:rsid w:val="00A64869"/>
     <w:rPr>
@@ -13940,10 +13924,10 @@
       <w:szCs w:val="24"/>
     </w:rPr>
   </w:style>
-  <w:style w:type="paragraph" w:styleId="af0">
+  <w:style w:type="paragraph" w:styleId="BalloonText">
     <w:name w:val="Balloon Text"/>
-    <w:basedOn w:val="a"/>
-    <w:link w:val="af1"/>
+    <w:basedOn w:val="Normal"/>
+    <w:link w:val="BalloonTextChar"/>
     <w:uiPriority w:val="99"/>
     <w:semiHidden/>
     <w:unhideWhenUsed/>
@@ -13954,10 +13938,10 @@
       <w:szCs w:val="18"/>
     </w:rPr>
   </w:style>
-  <w:style w:type="character" w:customStyle="1" w:styleId="af1">
-    <w:name w:val="吹き出し (文字)"/>
-    <w:basedOn w:val="a5"/>
-    <w:link w:val="af0"/>
+  <w:style w:type="character" w:customStyle="1" w:styleId="BalloonTextChar">
+    <w:name w:val="Balloon Text Char"/>
+    <w:basedOn w:val="DefaultParagraphFont"/>
+    <w:link w:val="BalloonText"/>
     <w:uiPriority w:val="99"/>
     <w:semiHidden/>
     <w:rsid w:val="008435A3"/>
@@ -13967,10 +13951,10 @@
       <w:szCs w:val="18"/>
     </w:rPr>
   </w:style>
-  <w:style w:type="character" w:customStyle="1" w:styleId="10">
-    <w:name w:val="見出し 1 (文字)"/>
-    <w:basedOn w:val="a5"/>
-    <w:link w:val="1"/>
+  <w:style w:type="character" w:customStyle="1" w:styleId="Heading1Char">
+    <w:name w:val="Heading 1 Char"/>
+    <w:basedOn w:val="DefaultParagraphFont"/>
+    <w:link w:val="Heading1"/>
     <w:uiPriority w:val="9"/>
     <w:rsid w:val="00E167B3"/>
     <w:rPr>
@@ -13981,10 +13965,10 @@
       <w:shd w:val="clear" w:color="auto" w:fill="B6DDE8"/>
     </w:rPr>
   </w:style>
-  <w:style w:type="character" w:customStyle="1" w:styleId="20">
-    <w:name w:val="見出し 2 (文字)"/>
-    <w:basedOn w:val="a5"/>
-    <w:link w:val="2"/>
+  <w:style w:type="character" w:customStyle="1" w:styleId="Heading2Char">
+    <w:name w:val="Heading 2 Char"/>
+    <w:basedOn w:val="DefaultParagraphFont"/>
+    <w:link w:val="Heading2"/>
     <w:uiPriority w:val="9"/>
     <w:rsid w:val="00E167B3"/>
     <w:rPr>
@@ -13994,10 +13978,10 @@
       <w:szCs w:val="32"/>
     </w:rPr>
   </w:style>
-  <w:style w:type="character" w:customStyle="1" w:styleId="30">
-    <w:name w:val="見出し 3 (文字)"/>
-    <w:basedOn w:val="a5"/>
-    <w:link w:val="3"/>
+  <w:style w:type="character" w:customStyle="1" w:styleId="Heading3Char">
+    <w:name w:val="Heading 3 Char"/>
+    <w:basedOn w:val="DefaultParagraphFont"/>
+    <w:link w:val="Heading3"/>
     <w:uiPriority w:val="9"/>
     <w:rsid w:val="005321A9"/>
     <w:rPr>
@@ -14005,10 +13989,10 @@
       <w:sz w:val="24"/>
     </w:rPr>
   </w:style>
-  <w:style w:type="character" w:customStyle="1" w:styleId="40">
-    <w:name w:val="見出し 4 (文字)"/>
-    <w:basedOn w:val="a5"/>
-    <w:link w:val="4"/>
+  <w:style w:type="character" w:customStyle="1" w:styleId="Heading4Char">
+    <w:name w:val="Heading 4 Char"/>
+    <w:basedOn w:val="DefaultParagraphFont"/>
+    <w:link w:val="Heading4"/>
     <w:uiPriority w:val="9"/>
     <w:rsid w:val="005321A9"/>
     <w:rPr>
@@ -14017,10 +14001,10 @@
       <w:sz w:val="24"/>
     </w:rPr>
   </w:style>
-  <w:style w:type="character" w:customStyle="1" w:styleId="50">
-    <w:name w:val="見出し 5 (文字)"/>
-    <w:basedOn w:val="a5"/>
-    <w:link w:val="5"/>
+  <w:style w:type="character" w:customStyle="1" w:styleId="Heading5Char">
+    <w:name w:val="Heading 5 Char"/>
+    <w:basedOn w:val="DefaultParagraphFont"/>
+    <w:link w:val="Heading5"/>
     <w:uiPriority w:val="9"/>
     <w:rsid w:val="005321A9"/>
     <w:rPr>
@@ -14028,10 +14012,10 @@
       <w:sz w:val="24"/>
     </w:rPr>
   </w:style>
-  <w:style w:type="character" w:customStyle="1" w:styleId="60">
-    <w:name w:val="見出し 6 (文字)"/>
-    <w:basedOn w:val="a5"/>
-    <w:link w:val="6"/>
+  <w:style w:type="character" w:customStyle="1" w:styleId="Heading6Char">
+    <w:name w:val="Heading 6 Char"/>
+    <w:basedOn w:val="DefaultParagraphFont"/>
+    <w:link w:val="Heading6"/>
     <w:uiPriority w:val="9"/>
     <w:rsid w:val="005321A9"/>
     <w:rPr>
@@ -14040,31 +14024,31 @@
       <w:sz w:val="24"/>
     </w:rPr>
   </w:style>
-  <w:style w:type="character" w:customStyle="1" w:styleId="70">
-    <w:name w:val="見出し 7 (文字)"/>
-    <w:basedOn w:val="a5"/>
-    <w:link w:val="7"/>
+  <w:style w:type="character" w:customStyle="1" w:styleId="Heading7Char">
+    <w:name w:val="Heading 7 Char"/>
+    <w:basedOn w:val="DefaultParagraphFont"/>
+    <w:link w:val="Heading7"/>
     <w:uiPriority w:val="9"/>
     <w:semiHidden/>
     <w:rsid w:val="008435A3"/>
   </w:style>
-  <w:style w:type="character" w:customStyle="1" w:styleId="80">
-    <w:name w:val="見出し 8 (文字)"/>
-    <w:basedOn w:val="a5"/>
-    <w:link w:val="8"/>
+  <w:style w:type="character" w:customStyle="1" w:styleId="Heading8Char">
+    <w:name w:val="Heading 8 Char"/>
+    <w:basedOn w:val="DefaultParagraphFont"/>
+    <w:link w:val="Heading8"/>
     <w:uiPriority w:val="9"/>
     <w:rsid w:val="008435A3"/>
   </w:style>
-  <w:style w:type="character" w:customStyle="1" w:styleId="90">
-    <w:name w:val="見出し 9 (文字)"/>
-    <w:basedOn w:val="a5"/>
-    <w:link w:val="9"/>
+  <w:style w:type="character" w:customStyle="1" w:styleId="Heading9Char">
+    <w:name w:val="Heading 9 Char"/>
+    <w:basedOn w:val="DefaultParagraphFont"/>
+    <w:link w:val="Heading9"/>
     <w:uiPriority w:val="9"/>
     <w:rsid w:val="008435A3"/>
   </w:style>
-  <w:style w:type="paragraph" w:customStyle="1" w:styleId="a0">
+  <w:style w:type="paragraph" w:customStyle="1" w:styleId="a">
     <w:name w:val="見出し１本文"/>
-    <w:link w:val="af2"/>
+    <w:link w:val="a4"/>
     <w:qFormat/>
     <w:rsid w:val="005321A9"/>
     <w:pPr>
@@ -14077,9 +14061,9 @@
       <w:sz w:val="24"/>
     </w:rPr>
   </w:style>
-  <w:style w:type="paragraph" w:customStyle="1" w:styleId="a1">
+  <w:style w:type="paragraph" w:customStyle="1" w:styleId="a0">
     <w:name w:val="見出し２本文"/>
-    <w:link w:val="af3"/>
+    <w:link w:val="a5"/>
     <w:qFormat/>
     <w:rsid w:val="005321A9"/>
     <w:pPr>
@@ -14092,19 +14076,19 @@
       <w:sz w:val="24"/>
     </w:rPr>
   </w:style>
-  <w:style w:type="character" w:customStyle="1" w:styleId="af2">
+  <w:style w:type="character" w:customStyle="1" w:styleId="a4">
     <w:name w:val="見出し１本文 (文字)"/>
-    <w:basedOn w:val="a5"/>
-    <w:link w:val="a0"/>
+    <w:basedOn w:val="DefaultParagraphFont"/>
+    <w:link w:val="a"/>
     <w:rsid w:val="005321A9"/>
     <w:rPr>
       <w:rFonts w:ascii="ＭＳ 明朝" w:eastAsia="ＭＳ 明朝"/>
       <w:sz w:val="24"/>
     </w:rPr>
   </w:style>
-  <w:style w:type="paragraph" w:customStyle="1" w:styleId="a2">
+  <w:style w:type="paragraph" w:customStyle="1" w:styleId="a1">
     <w:name w:val="見出し３本文"/>
-    <w:link w:val="af4"/>
+    <w:link w:val="a6"/>
     <w:qFormat/>
     <w:rsid w:val="005321A9"/>
     <w:pPr>
@@ -14117,19 +14101,19 @@
       <w:sz w:val="24"/>
     </w:rPr>
   </w:style>
-  <w:style w:type="character" w:customStyle="1" w:styleId="af3">
+  <w:style w:type="character" w:customStyle="1" w:styleId="a5">
     <w:name w:val="見出し２本文 (文字)"/>
-    <w:basedOn w:val="af2"/>
-    <w:link w:val="a1"/>
+    <w:basedOn w:val="a4"/>
+    <w:link w:val="a0"/>
     <w:rsid w:val="005321A9"/>
     <w:rPr>
       <w:rFonts w:ascii="ＭＳ 明朝" w:eastAsia="ＭＳ 明朝"/>
       <w:sz w:val="24"/>
     </w:rPr>
   </w:style>
-  <w:style w:type="paragraph" w:customStyle="1" w:styleId="a3">
+  <w:style w:type="paragraph" w:customStyle="1" w:styleId="a2">
     <w:name w:val="見出し４本文"/>
-    <w:link w:val="af5"/>
+    <w:link w:val="a7"/>
     <w:qFormat/>
     <w:rsid w:val="005321A9"/>
     <w:pPr>
@@ -14142,19 +14126,19 @@
       <w:sz w:val="24"/>
     </w:rPr>
   </w:style>
-  <w:style w:type="character" w:customStyle="1" w:styleId="af4">
+  <w:style w:type="character" w:customStyle="1" w:styleId="a6">
     <w:name w:val="見出し３本文 (文字)"/>
-    <w:basedOn w:val="a5"/>
-    <w:link w:val="a2"/>
+    <w:basedOn w:val="DefaultParagraphFont"/>
+    <w:link w:val="a1"/>
     <w:rsid w:val="005321A9"/>
     <w:rPr>
       <w:rFonts w:ascii="ＭＳ 明朝" w:eastAsia="ＭＳ 明朝"/>
       <w:sz w:val="24"/>
     </w:rPr>
   </w:style>
-  <w:style w:type="paragraph" w:customStyle="1" w:styleId="a4">
+  <w:style w:type="paragraph" w:customStyle="1" w:styleId="a3">
     <w:name w:val="見出し５本文"/>
-    <w:link w:val="af6"/>
+    <w:link w:val="a8"/>
     <w:qFormat/>
     <w:rsid w:val="005321A9"/>
     <w:pPr>
@@ -14167,19 +14151,19 @@
       <w:sz w:val="24"/>
     </w:rPr>
   </w:style>
-  <w:style w:type="character" w:customStyle="1" w:styleId="af5">
+  <w:style w:type="character" w:customStyle="1" w:styleId="a7">
     <w:name w:val="見出し４本文 (文字)"/>
-    <w:basedOn w:val="af4"/>
-    <w:link w:val="a3"/>
+    <w:basedOn w:val="a6"/>
+    <w:link w:val="a2"/>
     <w:rsid w:val="005321A9"/>
     <w:rPr>
       <w:rFonts w:ascii="ＭＳ 明朝" w:eastAsia="ＭＳ 明朝"/>
       <w:sz w:val="24"/>
     </w:rPr>
   </w:style>
-  <w:style w:type="paragraph" w:customStyle="1" w:styleId="af7">
+  <w:style w:type="paragraph" w:customStyle="1" w:styleId="a9">
     <w:name w:val="見出し６本文"/>
-    <w:link w:val="af8"/>
+    <w:link w:val="aa"/>
     <w:qFormat/>
     <w:rsid w:val="005321A9"/>
     <w:pPr>
@@ -14192,19 +14176,19 @@
       <w:sz w:val="24"/>
     </w:rPr>
   </w:style>
-  <w:style w:type="character" w:customStyle="1" w:styleId="af6">
+  <w:style w:type="character" w:customStyle="1" w:styleId="a8">
     <w:name w:val="見出し５本文 (文字)"/>
-    <w:basedOn w:val="af4"/>
-    <w:link w:val="a4"/>
+    <w:basedOn w:val="a6"/>
+    <w:link w:val="a3"/>
     <w:rsid w:val="005321A9"/>
     <w:rPr>
       <w:rFonts w:ascii="ＭＳ 明朝" w:eastAsia="ＭＳ 明朝"/>
       <w:sz w:val="24"/>
     </w:rPr>
   </w:style>
-  <w:style w:type="table" w:styleId="af9">
+  <w:style w:type="table" w:styleId="TableGrid">
     <w:name w:val="Table Grid"/>
-    <w:basedOn w:val="a6"/>
+    <w:basedOn w:val="TableNormal"/>
     <w:uiPriority w:val="59"/>
     <w:rsid w:val="002E6D6C"/>
     <w:tblPr>
@@ -14218,10 +14202,10 @@
       </w:tblBorders>
     </w:tblPr>
   </w:style>
-  <w:style w:type="character" w:customStyle="1" w:styleId="af8">
+  <w:style w:type="character" w:customStyle="1" w:styleId="aa">
     <w:name w:val="見出し６本文 (文字)"/>
-    <w:basedOn w:val="af6"/>
-    <w:link w:val="af7"/>
+    <w:basedOn w:val="a8"/>
+    <w:link w:val="a9"/>
     <w:rsid w:val="005321A9"/>
     <w:rPr>
       <w:rFonts w:ascii="ＭＳ 明朝" w:eastAsia="ＭＳ 明朝"/>
@@ -14230,7 +14214,7 @@
   </w:style>
   <w:style w:type="table" w:customStyle="1" w:styleId="2-11">
     <w:name w:val="グリッド (表) 2 - アクセント 11"/>
-    <w:basedOn w:val="a6"/>
+    <w:basedOn w:val="TableNormal"/>
     <w:uiPriority w:val="47"/>
     <w:rsid w:val="002E6D6C"/>
     <w:tblPr>
@@ -14302,7 +14286,7 @@
   </w:style>
   <w:style w:type="table" w:customStyle="1" w:styleId="1-11">
     <w:name w:val="グリッド (表) 1 淡色 - アクセント 11"/>
-    <w:basedOn w:val="a6"/>
+    <w:basedOn w:val="TableNormal"/>
     <w:uiPriority w:val="46"/>
     <w:rsid w:val="002E6D6C"/>
     <w:tblPr>
@@ -14354,10 +14338,10 @@
       </w:rPr>
     </w:tblStylePr>
   </w:style>
-  <w:style w:type="paragraph" w:styleId="afa">
+  <w:style w:type="paragraph" w:styleId="Caption">
     <w:name w:val="caption"/>
-    <w:basedOn w:val="a"/>
-    <w:next w:val="a"/>
+    <w:basedOn w:val="Normal"/>
+    <w:next w:val="Normal"/>
     <w:uiPriority w:val="35"/>
     <w:unhideWhenUsed/>
     <w:qFormat/>
@@ -14371,9 +14355,9 @@
       <w:szCs w:val="21"/>
     </w:rPr>
   </w:style>
-  <w:style w:type="character" w:styleId="afb">
+  <w:style w:type="character" w:styleId="CommentReference">
     <w:name w:val="annotation reference"/>
-    <w:basedOn w:val="a5"/>
+    <w:basedOn w:val="DefaultParagraphFont"/>
     <w:uiPriority w:val="99"/>
     <w:semiHidden/>
     <w:unhideWhenUsed/>
@@ -14383,10 +14367,10 @@
       <w:szCs w:val="18"/>
     </w:rPr>
   </w:style>
-  <w:style w:type="paragraph" w:styleId="afc">
+  <w:style w:type="paragraph" w:styleId="CommentText">
     <w:name w:val="annotation text"/>
-    <w:basedOn w:val="a"/>
-    <w:link w:val="afd"/>
+    <w:basedOn w:val="Normal"/>
+    <w:link w:val="CommentTextChar"/>
     <w:uiPriority w:val="99"/>
     <w:semiHidden/>
     <w:unhideWhenUsed/>
@@ -14395,10 +14379,10 @@
       <w:jc w:val="left"/>
     </w:pPr>
   </w:style>
-  <w:style w:type="character" w:customStyle="1" w:styleId="afd">
-    <w:name w:val="コメント文字列 (文字)"/>
-    <w:basedOn w:val="a5"/>
-    <w:link w:val="afc"/>
+  <w:style w:type="character" w:customStyle="1" w:styleId="CommentTextChar">
+    <w:name w:val="Comment Text Char"/>
+    <w:basedOn w:val="DefaultParagraphFont"/>
+    <w:link w:val="CommentText"/>
     <w:uiPriority w:val="99"/>
     <w:semiHidden/>
     <w:rsid w:val="007420B6"/>
@@ -14407,11 +14391,11 @@
       <w:sz w:val="24"/>
     </w:rPr>
   </w:style>
-  <w:style w:type="paragraph" w:styleId="afe">
+  <w:style w:type="paragraph" w:styleId="CommentSubject">
     <w:name w:val="annotation subject"/>
-    <w:basedOn w:val="afc"/>
-    <w:next w:val="afc"/>
-    <w:link w:val="aff"/>
+    <w:basedOn w:val="CommentText"/>
+    <w:next w:val="CommentText"/>
+    <w:link w:val="CommentSubjectChar"/>
     <w:uiPriority w:val="99"/>
     <w:semiHidden/>
     <w:unhideWhenUsed/>
@@ -14421,10 +14405,10 @@
       <w:bCs/>
     </w:rPr>
   </w:style>
-  <w:style w:type="character" w:customStyle="1" w:styleId="aff">
-    <w:name w:val="コメント内容 (文字)"/>
-    <w:basedOn w:val="afd"/>
-    <w:link w:val="afe"/>
+  <w:style w:type="character" w:customStyle="1" w:styleId="CommentSubjectChar">
+    <w:name w:val="Comment Subject Char"/>
+    <w:basedOn w:val="CommentTextChar"/>
+    <w:link w:val="CommentSubject"/>
     <w:uiPriority w:val="99"/>
     <w:semiHidden/>
     <w:rsid w:val="007420B6"/>
@@ -14435,9 +14419,9 @@
       <w:sz w:val="24"/>
     </w:rPr>
   </w:style>
-  <w:style w:type="character" w:styleId="aff0">
+  <w:style w:type="character" w:styleId="Hyperlink">
     <w:name w:val="Hyperlink"/>
-    <w:basedOn w:val="a5"/>
+    <w:basedOn w:val="DefaultParagraphFont"/>
     <w:uiPriority w:val="99"/>
     <w:unhideWhenUsed/>
     <w:rsid w:val="008B4D51"/>
@@ -14446,9 +14430,9 @@
       <w:u w:val="single"/>
     </w:rPr>
   </w:style>
-  <w:style w:type="paragraph" w:styleId="aff1">
+  <w:style w:type="paragraph" w:styleId="ListParagraph">
     <w:name w:val="List Paragraph"/>
-    <w:basedOn w:val="a"/>
+    <w:basedOn w:val="Normal"/>
     <w:uiPriority w:val="34"/>
     <w:qFormat/>
     <w:rsid w:val="00073EAF"/>
@@ -14456,10 +14440,10 @@
       <w:ind w:leftChars="400" w:left="840"/>
     </w:pPr>
   </w:style>
-  <w:style w:type="paragraph" w:customStyle="1" w:styleId="aff2">
+  <w:style w:type="paragraph" w:customStyle="1" w:styleId="ab">
     <w:name w:val="コード部分"/>
-    <w:basedOn w:val="a"/>
-    <w:link w:val="aff3"/>
+    <w:basedOn w:val="Normal"/>
+    <w:link w:val="ac"/>
     <w:qFormat/>
     <w:rsid w:val="00A22961"/>
     <w:pPr>
@@ -14467,10 +14451,10 @@
       <w:ind w:leftChars="150" w:left="150" w:firstLineChars="0" w:firstLine="0"/>
     </w:pPr>
   </w:style>
-  <w:style w:type="paragraph" w:customStyle="1" w:styleId="aff4">
+  <w:style w:type="paragraph" w:customStyle="1" w:styleId="ad">
     <w:name w:val="表中"/>
-    <w:basedOn w:val="a"/>
-    <w:link w:val="aff5"/>
+    <w:basedOn w:val="Normal"/>
+    <w:link w:val="ae"/>
     <w:qFormat/>
     <w:rsid w:val="00F748E4"/>
     <w:pPr>
@@ -14480,10 +14464,10 @@
       <w:rFonts w:ascii="ＭＳ ゴシック" w:eastAsia="ＭＳ ゴシック" w:hAnsi="ＭＳ ゴシック"/>
     </w:rPr>
   </w:style>
-  <w:style w:type="character" w:customStyle="1" w:styleId="aff3">
+  <w:style w:type="character" w:customStyle="1" w:styleId="ac">
     <w:name w:val="コード部分 (文字)"/>
-    <w:basedOn w:val="a5"/>
-    <w:link w:val="aff2"/>
+    <w:basedOn w:val="DefaultParagraphFont"/>
+    <w:link w:val="ab"/>
     <w:rsid w:val="00A22961"/>
     <w:rPr>
       <w:rFonts w:ascii="ＭＳ ゴシック" w:eastAsia="ＭＳ ゴシック" w:hAnsi="ＭＳ ゴシック" w:cs="游明朝"/>
@@ -14491,19 +14475,19 @@
       <w:shd w:val="clear" w:color="auto" w:fill="F2F2F2" w:themeFill="background1" w:themeFillShade="F2"/>
     </w:rPr>
   </w:style>
-  <w:style w:type="character" w:customStyle="1" w:styleId="aff5">
+  <w:style w:type="character" w:customStyle="1" w:styleId="ae">
     <w:name w:val="表中 (文字)"/>
-    <w:basedOn w:val="a5"/>
-    <w:link w:val="aff4"/>
+    <w:basedOn w:val="DefaultParagraphFont"/>
+    <w:link w:val="ad"/>
     <w:rsid w:val="00F748E4"/>
     <w:rPr>
       <w:rFonts w:ascii="ＭＳ ゴシック" w:eastAsia="ＭＳ ゴシック" w:hAnsi="ＭＳ ゴシック" w:cs="游明朝"/>
       <w:sz w:val="24"/>
     </w:rPr>
   </w:style>
-  <w:style w:type="paragraph" w:customStyle="1" w:styleId="aff6">
+  <w:style w:type="paragraph" w:customStyle="1" w:styleId="af">
     <w:name w:val="文書番号"/>
-    <w:link w:val="aff7"/>
+    <w:link w:val="af0"/>
     <w:qFormat/>
     <w:rsid w:val="009F7385"/>
     <w:pPr>
@@ -14515,10 +14499,10 @@
       <w:szCs w:val="24"/>
     </w:rPr>
   </w:style>
-  <w:style w:type="character" w:customStyle="1" w:styleId="aff7">
+  <w:style w:type="character" w:customStyle="1" w:styleId="af0">
     <w:name w:val="文書番号 (文字)"/>
-    <w:basedOn w:val="a5"/>
-    <w:link w:val="aff6"/>
+    <w:basedOn w:val="DefaultParagraphFont"/>
+    <w:link w:val="af"/>
     <w:rsid w:val="009F7385"/>
     <w:rPr>
       <w:rFonts w:ascii="ＭＳ ゴシック" w:eastAsia="ＭＳ ゴシック" w:hAnsi="ＭＳ ゴシック" w:cstheme="majorBidi"/>
@@ -14526,10 +14510,10 @@
       <w:szCs w:val="24"/>
     </w:rPr>
   </w:style>
-  <w:style w:type="paragraph" w:styleId="aff8">
+  <w:style w:type="paragraph" w:styleId="TOCHeading">
     <w:name w:val="TOC Heading"/>
-    <w:basedOn w:val="1"/>
-    <w:next w:val="a"/>
+    <w:basedOn w:val="Heading1"/>
+    <w:next w:val="Normal"/>
     <w:uiPriority w:val="39"/>
     <w:unhideWhenUsed/>
     <w:qFormat/>
@@ -14557,10 +14541,10 @@
       <w:szCs w:val="32"/>
     </w:rPr>
   </w:style>
-  <w:style w:type="paragraph" w:styleId="11">
+  <w:style w:type="paragraph" w:styleId="TOC1">
     <w:name w:val="toc 1"/>
-    <w:basedOn w:val="a"/>
-    <w:next w:val="a"/>
+    <w:basedOn w:val="Normal"/>
+    <w:next w:val="Normal"/>
     <w:autoRedefine/>
     <w:uiPriority w:val="39"/>
     <w:unhideWhenUsed/>
@@ -14569,10 +14553,10 @@
       <w:ind w:left="0"/>
     </w:pPr>
   </w:style>
-  <w:style w:type="paragraph" w:styleId="21">
+  <w:style w:type="paragraph" w:styleId="TOC2">
     <w:name w:val="toc 2"/>
-    <w:basedOn w:val="a"/>
-    <w:next w:val="a"/>
+    <w:basedOn w:val="Normal"/>
+    <w:next w:val="Normal"/>
     <w:autoRedefine/>
     <w:uiPriority w:val="39"/>
     <w:unhideWhenUsed/>
@@ -14870,19 +14854,6 @@
 </file>
 
 <file path=customXml/item1.xml><?xml version="1.0" encoding="utf-8"?>
-<?mso-contentType ?>
-<FormTemplates xmlns="http://schemas.microsoft.com/sharepoint/v3/contenttype/forms">
-  <Display>DocumentLibraryForm</Display>
-  <Edit>DocumentLibraryForm</Edit>
-  <New>DocumentLibraryForm</New>
-</FormTemplates>
-</file>
-
-<file path=customXml/item2.xml><?xml version="1.0" encoding="utf-8"?>
-<b:Sources xmlns:b="http://schemas.openxmlformats.org/officeDocument/2006/bibliography" xmlns="http://schemas.openxmlformats.org/officeDocument/2006/bibliography" SelectedStyle="\APASixthEditionOfficeOnline.xsl" StyleName="APA" Version="6"/>
-</file>
-
-<file path=customXml/item3.xml><?xml version="1.0" encoding="utf-8"?>
 <ct:contentTypeSchema xmlns:ct="http://schemas.microsoft.com/office/2006/metadata/contentType" xmlns:ma="http://schemas.microsoft.com/office/2006/metadata/properties/metaAttributes" ct:_="" ma:_="" ma:contentTypeName="ドキュメント" ma:contentTypeID="0x0101009605DF11039F5D478FE5EDAFD3B87737" ma:contentTypeVersion="17" ma:contentTypeDescription="新しいドキュメントを作成します。" ma:contentTypeScope="" ma:versionID="e82c22d9b9d1c9d5f15e730a94f0054a">
   <xsd:schema xmlns:xsd="http://www.w3.org/2001/XMLSchema" xmlns:xs="http://www.w3.org/2001/XMLSchema" xmlns:p="http://schemas.microsoft.com/office/2006/metadata/properties" xmlns:ns1="http://schemas.microsoft.com/sharepoint/v3" xmlns:ns2="8c3438c2-774e-4b56-8e53-485ea73e7025" xmlns:ns3="a753eb55-ace7-47fe-8293-79a8dad7846a" targetNamespace="http://schemas.microsoft.com/office/2006/metadata/properties" ma:root="true" ma:fieldsID="f219453cf2bb4a031458c95bf6b08bf0" ns1:_="" ns2:_="" ns3:_="">
     <xsd:import namespace="http://schemas.microsoft.com/sharepoint/v3"/>
@@ -15136,6 +15107,19 @@
 </ct:contentTypeSchema>
 </file>
 
+<file path=customXml/item2.xml><?xml version="1.0" encoding="utf-8"?>
+<b:Sources xmlns:b="http://schemas.openxmlformats.org/officeDocument/2006/bibliography" xmlns="http://schemas.openxmlformats.org/officeDocument/2006/bibliography" SelectedStyle="\APASixthEditionOfficeOnline.xsl" StyleName="APA" Version="6"/>
+</file>
+
+<file path=customXml/item3.xml><?xml version="1.0" encoding="utf-8"?>
+<?mso-contentType ?>
+<FormTemplates xmlns="http://schemas.microsoft.com/sharepoint/v3/contenttype/forms">
+  <Display>DocumentLibraryForm</Display>
+  <Edit>DocumentLibraryForm</Edit>
+  <New>DocumentLibraryForm</New>
+</FormTemplates>
+</file>
+
 <file path=customXml/item4.xml><?xml version="1.0" encoding="utf-8"?>
 <p:properties xmlns:p="http://schemas.microsoft.com/office/2006/metadata/properties" xmlns:xsi="http://www.w3.org/2001/XMLSchema-instance" xmlns:pc="http://schemas.microsoft.com/office/infopath/2007/PartnerControls">
   <documentManagement>
@@ -15150,22 +15134,6 @@
 </file>
 
 <file path=customXml/itemProps1.xml><?xml version="1.0" encoding="utf-8"?>
-<ds:datastoreItem xmlns:ds="http://schemas.openxmlformats.org/officeDocument/2006/customXml" ds:itemID="{928E3DF9-A5AE-4092-8304-0DD77842813C}">
-  <ds:schemaRefs>
-    <ds:schemaRef ds:uri="http://schemas.microsoft.com/sharepoint/v3/contenttype/forms"/>
-  </ds:schemaRefs>
-</ds:datastoreItem>
-</file>
-
-<file path=customXml/itemProps2.xml><?xml version="1.0" encoding="utf-8"?>
-<ds:datastoreItem xmlns:ds="http://schemas.openxmlformats.org/officeDocument/2006/customXml" ds:itemID="{2E39BE85-6909-443A-B9F0-559FF69FC00D}">
-  <ds:schemaRefs>
-    <ds:schemaRef ds:uri="http://schemas.openxmlformats.org/officeDocument/2006/bibliography"/>
-  </ds:schemaRefs>
-</ds:datastoreItem>
-</file>
-
-<file path=customXml/itemProps3.xml><?xml version="1.0" encoding="utf-8"?>
 <ds:datastoreItem xmlns:ds="http://schemas.openxmlformats.org/officeDocument/2006/customXml" ds:itemID="{F9D065F0-B24D-43BC-B709-E0CE713BB502}">
   <ds:schemaRefs>
     <ds:schemaRef ds:uri="http://schemas.microsoft.com/office/2006/metadata/contentType"/>
@@ -15181,6 +15149,22 @@
     <ds:schemaRef ds:uri="http://purl.org/dc/elements/1.1/"/>
     <ds:schemaRef ds:uri="http://purl.org/dc/terms/"/>
     <ds:schemaRef ds:uri="http://schemas.microsoft.com/internal/obd"/>
+  </ds:schemaRefs>
+</ds:datastoreItem>
+</file>
+
+<file path=customXml/itemProps2.xml><?xml version="1.0" encoding="utf-8"?>
+<ds:datastoreItem xmlns:ds="http://schemas.openxmlformats.org/officeDocument/2006/customXml" ds:itemID="{2E39BE85-6909-443A-B9F0-559FF69FC00D}">
+  <ds:schemaRefs>
+    <ds:schemaRef ds:uri="http://schemas.openxmlformats.org/officeDocument/2006/bibliography"/>
+  </ds:schemaRefs>
+</ds:datastoreItem>
+</file>
+
+<file path=customXml/itemProps3.xml><?xml version="1.0" encoding="utf-8"?>
+<ds:datastoreItem xmlns:ds="http://schemas.openxmlformats.org/officeDocument/2006/customXml" ds:itemID="{928E3DF9-A5AE-4092-8304-0DD77842813C}">
+  <ds:schemaRefs>
+    <ds:schemaRef ds:uri="http://schemas.microsoft.com/sharepoint/v3/contenttype/forms"/>
   </ds:schemaRefs>
 </ds:datastoreItem>
 </file>

</xml_diff>